<commit_message>
fixed some typos and due date of preliminary reqs; still need to fix dates for concept presentation?
</commit_message>
<xml_diff>
--- a/management_plan.docx
+++ b/management_plan.docx
@@ -24,8 +24,8 @@
         <w:gridCol w:w="1170"/>
         <w:gridCol w:w="1078"/>
         <w:gridCol w:w="991"/>
-        <w:gridCol w:w="1440"/>
-        <w:gridCol w:w="2699"/>
+        <w:gridCol w:w="1619"/>
+        <w:gridCol w:w="2520"/>
         <w:gridCol w:w="3167"/>
       </w:tblGrid>
       <w:tr>
@@ -202,7 +202,7 @@
         </w:tc>
         <w:tc>
           <w:tcPr>
-            <w:tcW w:w="529" w:type="pct"/>
+            <w:tcW w:w="595" w:type="pct"/>
             <w:shd w:val="clear" w:color="auto" w:fill="auto"/>
             <w:noWrap/>
             <w:vAlign w:val="bottom"/>
@@ -224,27 +224,17 @@
                 <w:bCs/>
                 <w:color w:val="000000"/>
               </w:rPr>
-              <w:t>Dependecies</w:t>
-            </w:r>
-          </w:p>
-        </w:tc>
-        <w:tc>
-          <w:tcPr>
-            <w:tcW w:w="992" w:type="pct"/>
-            <w:shd w:val="clear" w:color="auto" w:fill="auto"/>
-            <w:noWrap/>
-            <w:vAlign w:val="bottom"/>
-          </w:tcPr>
-          <w:p>
-            <w:pPr>
-              <w:spacing w:after="0" w:line="240" w:lineRule="auto"/>
+              <w:t>Depende</w:t>
+            </w:r>
+            <w:r>
               <w:rPr>
                 <w:rFonts w:ascii="Calibri" w:eastAsia="Times New Roman" w:hAnsi="Calibri" w:cs="Times New Roman"/>
                 <w:b/>
                 <w:bCs/>
                 <w:color w:val="000000"/>
               </w:rPr>
-            </w:pPr>
+              <w:t>n</w:t>
+            </w:r>
             <w:r>
               <w:rPr>
                 <w:rFonts w:ascii="Calibri" w:eastAsia="Times New Roman" w:hAnsi="Calibri" w:cs="Times New Roman"/>
@@ -252,13 +242,41 @@
                 <w:bCs/>
                 <w:color w:val="000000"/>
               </w:rPr>
+              <w:t>cies</w:t>
+            </w:r>
+          </w:p>
+        </w:tc>
+        <w:tc>
+          <w:tcPr>
+            <w:tcW w:w="926" w:type="pct"/>
+            <w:shd w:val="clear" w:color="auto" w:fill="auto"/>
+            <w:noWrap/>
+            <w:vAlign w:val="bottom"/>
+          </w:tcPr>
+          <w:p>
+            <w:pPr>
+              <w:spacing w:after="0" w:line="240" w:lineRule="auto"/>
+              <w:rPr>
+                <w:rFonts w:ascii="Calibri" w:eastAsia="Times New Roman" w:hAnsi="Calibri" w:cs="Times New Roman"/>
+                <w:b/>
+                <w:bCs/>
+                <w:color w:val="000000"/>
+              </w:rPr>
+            </w:pPr>
+            <w:r>
+              <w:rPr>
+                <w:rFonts w:ascii="Calibri" w:eastAsia="Times New Roman" w:hAnsi="Calibri" w:cs="Times New Roman"/>
+                <w:b/>
+                <w:bCs/>
+                <w:color w:val="000000"/>
+              </w:rPr>
               <w:t>Risks</w:t>
             </w:r>
           </w:p>
         </w:tc>
         <w:tc>
           <w:tcPr>
-            <w:tcW w:w="1165" w:type="pct"/>
+            <w:tcW w:w="1164" w:type="pct"/>
             <w:shd w:val="clear" w:color="auto" w:fill="auto"/>
             <w:noWrap/>
             <w:vAlign w:val="bottom"/>
@@ -435,31 +453,40 @@
         </w:tc>
         <w:tc>
           <w:tcPr>
-            <w:tcW w:w="529" w:type="pct"/>
-            <w:shd w:val="clear" w:color="auto" w:fill="auto"/>
-            <w:noWrap/>
-            <w:vAlign w:val="bottom"/>
-          </w:tcPr>
-          <w:p>
-            <w:pPr>
-              <w:spacing w:after="0" w:line="240" w:lineRule="auto"/>
-              <w:rPr>
-                <w:rFonts w:ascii="Calibri" w:eastAsia="Times New Roman" w:hAnsi="Calibri" w:cs="Times New Roman"/>
-                <w:color w:val="000000"/>
-              </w:rPr>
-            </w:pPr>
-            <w:r>
-              <w:rPr>
-                <w:rFonts w:ascii="Calibri" w:eastAsia="Times New Roman" w:hAnsi="Calibri" w:cs="Times New Roman"/>
-                <w:color w:val="000000"/>
-              </w:rPr>
-              <w:t>n/a</w:t>
-            </w:r>
-          </w:p>
-        </w:tc>
-        <w:tc>
-          <w:tcPr>
-            <w:tcW w:w="992" w:type="pct"/>
+            <w:tcW w:w="595" w:type="pct"/>
+            <w:shd w:val="clear" w:color="auto" w:fill="auto"/>
+            <w:noWrap/>
+            <w:vAlign w:val="bottom"/>
+          </w:tcPr>
+          <w:p>
+            <w:pPr>
+              <w:spacing w:after="0" w:line="240" w:lineRule="auto"/>
+              <w:rPr>
+                <w:rFonts w:ascii="Calibri" w:eastAsia="Times New Roman" w:hAnsi="Calibri" w:cs="Times New Roman"/>
+                <w:color w:val="000000"/>
+              </w:rPr>
+            </w:pPr>
+            <w:proofErr w:type="gramStart"/>
+            <w:r>
+              <w:rPr>
+                <w:rFonts w:ascii="Calibri" w:eastAsia="Times New Roman" w:hAnsi="Calibri" w:cs="Times New Roman"/>
+                <w:color w:val="000000"/>
+              </w:rPr>
+              <w:t>n</w:t>
+            </w:r>
+            <w:proofErr w:type="gramEnd"/>
+            <w:r>
+              <w:rPr>
+                <w:rFonts w:ascii="Calibri" w:eastAsia="Times New Roman" w:hAnsi="Calibri" w:cs="Times New Roman"/>
+                <w:color w:val="000000"/>
+              </w:rPr>
+              <w:t>/a</w:t>
+            </w:r>
+          </w:p>
+        </w:tc>
+        <w:tc>
+          <w:tcPr>
+            <w:tcW w:w="926" w:type="pct"/>
             <w:shd w:val="clear" w:color="auto" w:fill="auto"/>
             <w:noWrap/>
             <w:vAlign w:val="bottom"/>
@@ -488,18 +515,27 @@
                 <w:color w:val="000000"/>
               </w:rPr>
             </w:pPr>
-            <w:r>
-              <w:rPr>
-                <w:rFonts w:ascii="Calibri" w:eastAsia="Times New Roman" w:hAnsi="Calibri" w:cs="Times New Roman"/>
-                <w:color w:val="000000"/>
-              </w:rPr>
-              <w:t>too many competing products</w:t>
-            </w:r>
-          </w:p>
-        </w:tc>
-        <w:tc>
-          <w:tcPr>
-            <w:tcW w:w="1165" w:type="pct"/>
+            <w:proofErr w:type="gramStart"/>
+            <w:r>
+              <w:rPr>
+                <w:rFonts w:ascii="Calibri" w:eastAsia="Times New Roman" w:hAnsi="Calibri" w:cs="Times New Roman"/>
+                <w:color w:val="000000"/>
+              </w:rPr>
+              <w:t>too</w:t>
+            </w:r>
+            <w:proofErr w:type="gramEnd"/>
+            <w:r>
+              <w:rPr>
+                <w:rFonts w:ascii="Calibri" w:eastAsia="Times New Roman" w:hAnsi="Calibri" w:cs="Times New Roman"/>
+                <w:color w:val="000000"/>
+              </w:rPr>
+              <w:t xml:space="preserve"> many competing products</w:t>
+            </w:r>
+          </w:p>
+        </w:tc>
+        <w:tc>
+          <w:tcPr>
+            <w:tcW w:w="1164" w:type="pct"/>
             <w:shd w:val="clear" w:color="auto" w:fill="auto"/>
             <w:noWrap/>
             <w:vAlign w:val="bottom"/>
@@ -533,7 +569,23 @@
                 <w:rFonts w:ascii="Calibri" w:eastAsia="Times New Roman" w:hAnsi="Calibri" w:cs="Times New Roman"/>
                 <w:color w:val="000000"/>
               </w:rPr>
-              <w:t xml:space="preserve"> make sure all on same page before breaking up</w:t>
+              <w:t xml:space="preserve"> </w:t>
+            </w:r>
+            <w:proofErr w:type="gramStart"/>
+            <w:r>
+              <w:rPr>
+                <w:rFonts w:ascii="Calibri" w:eastAsia="Times New Roman" w:hAnsi="Calibri" w:cs="Times New Roman"/>
+                <w:color w:val="000000"/>
+              </w:rPr>
+              <w:t>make</w:t>
+            </w:r>
+            <w:proofErr w:type="gramEnd"/>
+            <w:r>
+              <w:rPr>
+                <w:rFonts w:ascii="Calibri" w:eastAsia="Times New Roman" w:hAnsi="Calibri" w:cs="Times New Roman"/>
+                <w:color w:val="000000"/>
+              </w:rPr>
+              <w:t xml:space="preserve"> sure all on same page before breaking up</w:t>
             </w:r>
           </w:p>
         </w:tc>
@@ -605,6 +657,7 @@
                 <w:color w:val="000000"/>
               </w:rPr>
             </w:pPr>
+            <w:proofErr w:type="spellStart"/>
             <w:r>
               <w:rPr>
                 <w:rFonts w:ascii="Calibri" w:eastAsia="Times New Roman" w:hAnsi="Calibri" w:cs="Times New Roman"/>
@@ -612,6 +665,7 @@
               </w:rPr>
               <w:t>Skyler</w:t>
             </w:r>
+            <w:proofErr w:type="spellEnd"/>
           </w:p>
         </w:tc>
         <w:tc>
@@ -688,7 +742,7 @@
         </w:tc>
         <w:tc>
           <w:tcPr>
-            <w:tcW w:w="529" w:type="pct"/>
+            <w:tcW w:w="595" w:type="pct"/>
             <w:shd w:val="clear" w:color="auto" w:fill="auto"/>
             <w:noWrap/>
             <w:vAlign w:val="bottom"/>
@@ -712,7 +766,7 @@
         </w:tc>
         <w:tc>
           <w:tcPr>
-            <w:tcW w:w="992" w:type="pct"/>
+            <w:tcW w:w="926" w:type="pct"/>
             <w:shd w:val="clear" w:color="auto" w:fill="auto"/>
             <w:noWrap/>
             <w:vAlign w:val="bottom"/>
@@ -746,63 +800,113 @@
                 <w:rFonts w:ascii="Calibri" w:eastAsia="Times New Roman" w:hAnsi="Calibri" w:cs="Times New Roman"/>
                 <w:color w:val="000000"/>
               </w:rPr>
-              <w:t xml:space="preserve"> lots being due on 9/27; </w:t>
-            </w:r>
-          </w:p>
-          <w:p>
-            <w:pPr>
-              <w:spacing w:after="0" w:line="240" w:lineRule="auto"/>
-              <w:rPr>
-                <w:rFonts w:ascii="Calibri" w:eastAsia="Times New Roman" w:hAnsi="Calibri" w:cs="Times New Roman"/>
-                <w:color w:val="000000"/>
-              </w:rPr>
-            </w:pPr>
-            <w:r>
-              <w:rPr>
-                <w:rFonts w:ascii="Calibri" w:eastAsia="Times New Roman" w:hAnsi="Calibri" w:cs="Times New Roman"/>
-                <w:color w:val="000000"/>
-              </w:rPr>
-              <w:t>not splitting up work equally</w:t>
-            </w:r>
-          </w:p>
-        </w:tc>
-        <w:tc>
-          <w:tcPr>
-            <w:tcW w:w="1165" w:type="pct"/>
-            <w:shd w:val="clear" w:color="auto" w:fill="auto"/>
-            <w:noWrap/>
-            <w:vAlign w:val="bottom"/>
-          </w:tcPr>
-          <w:p>
-            <w:pPr>
-              <w:spacing w:after="0" w:line="240" w:lineRule="auto"/>
-              <w:rPr>
-                <w:rFonts w:ascii="Calibri" w:eastAsia="Times New Roman" w:hAnsi="Calibri" w:cs="Times New Roman"/>
-                <w:color w:val="000000"/>
-              </w:rPr>
-            </w:pPr>
-            <w:r>
-              <w:rPr>
-                <w:rFonts w:ascii="Calibri" w:eastAsia="Times New Roman" w:hAnsi="Calibri" w:cs="Times New Roman"/>
-                <w:color w:val="000000"/>
-              </w:rPr>
-              <w:t>Skyler keeps schedule updated as semester goes on;</w:t>
-            </w:r>
-          </w:p>
-          <w:p>
-            <w:pPr>
-              <w:spacing w:after="0" w:line="240" w:lineRule="auto"/>
-              <w:rPr>
-                <w:rFonts w:ascii="Calibri" w:eastAsia="Times New Roman" w:hAnsi="Calibri" w:cs="Times New Roman"/>
-                <w:color w:val="000000"/>
-              </w:rPr>
-            </w:pPr>
-            <w:r>
-              <w:rPr>
-                <w:rFonts w:ascii="Calibri" w:eastAsia="Times New Roman" w:hAnsi="Calibri" w:cs="Times New Roman"/>
-                <w:color w:val="000000"/>
-              </w:rPr>
-              <w:t xml:space="preserve"> maintains Google doc of schedule for all the see if needed</w:t>
+              <w:t xml:space="preserve"> </w:t>
+            </w:r>
+            <w:proofErr w:type="gramStart"/>
+            <w:r>
+              <w:rPr>
+                <w:rFonts w:ascii="Calibri" w:eastAsia="Times New Roman" w:hAnsi="Calibri" w:cs="Times New Roman"/>
+                <w:color w:val="000000"/>
+              </w:rPr>
+              <w:t>lots</w:t>
+            </w:r>
+            <w:proofErr w:type="gramEnd"/>
+            <w:r>
+              <w:rPr>
+                <w:rFonts w:ascii="Calibri" w:eastAsia="Times New Roman" w:hAnsi="Calibri" w:cs="Times New Roman"/>
+                <w:color w:val="000000"/>
+              </w:rPr>
+              <w:t xml:space="preserve"> being due on 9/27; </w:t>
+            </w:r>
+          </w:p>
+          <w:p>
+            <w:pPr>
+              <w:spacing w:after="0" w:line="240" w:lineRule="auto"/>
+              <w:rPr>
+                <w:rFonts w:ascii="Calibri" w:eastAsia="Times New Roman" w:hAnsi="Calibri" w:cs="Times New Roman"/>
+                <w:color w:val="000000"/>
+              </w:rPr>
+            </w:pPr>
+            <w:proofErr w:type="gramStart"/>
+            <w:r>
+              <w:rPr>
+                <w:rFonts w:ascii="Calibri" w:eastAsia="Times New Roman" w:hAnsi="Calibri" w:cs="Times New Roman"/>
+                <w:color w:val="000000"/>
+              </w:rPr>
+              <w:t>not</w:t>
+            </w:r>
+            <w:proofErr w:type="gramEnd"/>
+            <w:r>
+              <w:rPr>
+                <w:rFonts w:ascii="Calibri" w:eastAsia="Times New Roman" w:hAnsi="Calibri" w:cs="Times New Roman"/>
+                <w:color w:val="000000"/>
+              </w:rPr>
+              <w:t xml:space="preserve"> splitting up work equally</w:t>
+            </w:r>
+          </w:p>
+        </w:tc>
+        <w:tc>
+          <w:tcPr>
+            <w:tcW w:w="1164" w:type="pct"/>
+            <w:shd w:val="clear" w:color="auto" w:fill="auto"/>
+            <w:noWrap/>
+            <w:vAlign w:val="bottom"/>
+          </w:tcPr>
+          <w:p>
+            <w:pPr>
+              <w:spacing w:after="0" w:line="240" w:lineRule="auto"/>
+              <w:rPr>
+                <w:rFonts w:ascii="Calibri" w:eastAsia="Times New Roman" w:hAnsi="Calibri" w:cs="Times New Roman"/>
+                <w:color w:val="000000"/>
+              </w:rPr>
+            </w:pPr>
+            <w:proofErr w:type="spellStart"/>
+            <w:r>
+              <w:rPr>
+                <w:rFonts w:ascii="Calibri" w:eastAsia="Times New Roman" w:hAnsi="Calibri" w:cs="Times New Roman"/>
+                <w:color w:val="000000"/>
+              </w:rPr>
+              <w:t>Skyler</w:t>
+            </w:r>
+            <w:proofErr w:type="spellEnd"/>
+            <w:r>
+              <w:rPr>
+                <w:rFonts w:ascii="Calibri" w:eastAsia="Times New Roman" w:hAnsi="Calibri" w:cs="Times New Roman"/>
+                <w:color w:val="000000"/>
+              </w:rPr>
+              <w:t xml:space="preserve"> keeps schedule updated as semester goes on;</w:t>
+            </w:r>
+          </w:p>
+          <w:p>
+            <w:pPr>
+              <w:spacing w:after="0" w:line="240" w:lineRule="auto"/>
+              <w:rPr>
+                <w:rFonts w:ascii="Calibri" w:eastAsia="Times New Roman" w:hAnsi="Calibri" w:cs="Times New Roman"/>
+                <w:color w:val="000000"/>
+              </w:rPr>
+            </w:pPr>
+            <w:r>
+              <w:rPr>
+                <w:rFonts w:ascii="Calibri" w:eastAsia="Times New Roman" w:hAnsi="Calibri" w:cs="Times New Roman"/>
+                <w:color w:val="000000"/>
+              </w:rPr>
+              <w:t xml:space="preserve"> </w:t>
+            </w:r>
+            <w:proofErr w:type="gramStart"/>
+            <w:r>
+              <w:rPr>
+                <w:rFonts w:ascii="Calibri" w:eastAsia="Times New Roman" w:hAnsi="Calibri" w:cs="Times New Roman"/>
+                <w:color w:val="000000"/>
+              </w:rPr>
+              <w:t>maintains</w:t>
+            </w:r>
+            <w:proofErr w:type="gramEnd"/>
+            <w:r>
+              <w:rPr>
+                <w:rFonts w:ascii="Calibri" w:eastAsia="Times New Roman" w:hAnsi="Calibri" w:cs="Times New Roman"/>
+                <w:color w:val="000000"/>
+              </w:rPr>
+              <w:t xml:space="preserve"> Google doc of schedule for all the see if needed</w:t>
             </w:r>
           </w:p>
         </w:tc>
@@ -831,7 +935,14 @@
                 <w:rFonts w:ascii="Calibri" w:eastAsia="Times New Roman" w:hAnsi="Calibri" w:cs="Times New Roman"/>
                 <w:color w:val="000000"/>
               </w:rPr>
-              <w:t>Competetive Research</w:t>
+              <w:t>Competi</w:t>
+            </w:r>
+            <w:r>
+              <w:rPr>
+                <w:rFonts w:ascii="Calibri" w:eastAsia="Times New Roman" w:hAnsi="Calibri" w:cs="Times New Roman"/>
+                <w:color w:val="000000"/>
+              </w:rPr>
+              <w:t>tive Research</w:t>
             </w:r>
           </w:p>
         </w:tc>
@@ -874,6 +985,7 @@
                 <w:color w:val="000000"/>
               </w:rPr>
             </w:pPr>
+            <w:proofErr w:type="spellStart"/>
             <w:r>
               <w:rPr>
                 <w:rFonts w:ascii="Calibri" w:eastAsia="Times New Roman" w:hAnsi="Calibri" w:cs="Times New Roman"/>
@@ -881,6 +993,7 @@
               </w:rPr>
               <w:t>Siyao</w:t>
             </w:r>
+            <w:proofErr w:type="spellEnd"/>
           </w:p>
         </w:tc>
         <w:tc>
@@ -957,103 +1070,176 @@
         </w:tc>
         <w:tc>
           <w:tcPr>
-            <w:tcW w:w="529" w:type="pct"/>
-            <w:shd w:val="clear" w:color="auto" w:fill="auto"/>
-            <w:noWrap/>
-            <w:vAlign w:val="bottom"/>
-          </w:tcPr>
-          <w:p>
-            <w:pPr>
-              <w:spacing w:after="0" w:line="240" w:lineRule="auto"/>
-              <w:rPr>
-                <w:rFonts w:ascii="Calibri" w:eastAsia="Times New Roman" w:hAnsi="Calibri" w:cs="Times New Roman"/>
-                <w:color w:val="000000"/>
-              </w:rPr>
-            </w:pPr>
-            <w:r>
-              <w:rPr>
-                <w:rFonts w:ascii="Calibri" w:eastAsia="Times New Roman" w:hAnsi="Calibri" w:cs="Times New Roman"/>
-                <w:color w:val="000000"/>
-              </w:rPr>
-              <w:t>n/a</w:t>
-            </w:r>
-          </w:p>
-        </w:tc>
-        <w:tc>
-          <w:tcPr>
-            <w:tcW w:w="992" w:type="pct"/>
-            <w:shd w:val="clear" w:color="auto" w:fill="auto"/>
-            <w:noWrap/>
-            <w:vAlign w:val="bottom"/>
-          </w:tcPr>
-          <w:p>
-            <w:pPr>
-              <w:spacing w:after="0" w:line="240" w:lineRule="auto"/>
-              <w:rPr>
-                <w:rFonts w:ascii="Calibri" w:eastAsia="Times New Roman" w:hAnsi="Calibri" w:cs="Times New Roman"/>
-                <w:color w:val="000000"/>
-              </w:rPr>
-            </w:pPr>
-            <w:r>
-              <w:rPr>
-                <w:rFonts w:ascii="Calibri" w:eastAsia="Times New Roman" w:hAnsi="Calibri" w:cs="Times New Roman"/>
-                <w:color w:val="000000"/>
-              </w:rPr>
-              <w:t>Not finding non-smartphone apps to</w:t>
-            </w:r>
-          </w:p>
-          <w:p>
-            <w:pPr>
-              <w:spacing w:after="0" w:line="240" w:lineRule="auto"/>
-              <w:rPr>
-                <w:rFonts w:ascii="Calibri" w:eastAsia="Times New Roman" w:hAnsi="Calibri" w:cs="Times New Roman"/>
-                <w:color w:val="000000"/>
-              </w:rPr>
-            </w:pPr>
-            <w:r>
-              <w:rPr>
-                <w:rFonts w:ascii="Calibri" w:eastAsia="Times New Roman" w:hAnsi="Calibri" w:cs="Times New Roman"/>
-                <w:color w:val="000000"/>
-              </w:rPr>
-              <w:t xml:space="preserve"> compare to;</w:t>
-            </w:r>
-          </w:p>
-          <w:p>
-            <w:pPr>
-              <w:spacing w:after="0" w:line="240" w:lineRule="auto"/>
-              <w:rPr>
-                <w:rFonts w:ascii="Calibri" w:eastAsia="Times New Roman" w:hAnsi="Calibri" w:cs="Times New Roman"/>
-                <w:color w:val="000000"/>
-              </w:rPr>
-            </w:pPr>
-            <w:r>
-              <w:rPr>
-                <w:rFonts w:ascii="Calibri" w:eastAsia="Times New Roman" w:hAnsi="Calibri" w:cs="Times New Roman"/>
-                <w:color w:val="000000"/>
-              </w:rPr>
-              <w:t xml:space="preserve"> try to synthesize too many different</w:t>
-            </w:r>
-          </w:p>
-          <w:p>
-            <w:pPr>
-              <w:spacing w:after="0" w:line="240" w:lineRule="auto"/>
-              <w:rPr>
-                <w:rFonts w:ascii="Calibri" w:eastAsia="Times New Roman" w:hAnsi="Calibri" w:cs="Times New Roman"/>
-                <w:color w:val="000000"/>
-              </w:rPr>
-            </w:pPr>
-            <w:r>
-              <w:rPr>
-                <w:rFonts w:ascii="Calibri" w:eastAsia="Times New Roman" w:hAnsi="Calibri" w:cs="Times New Roman"/>
-                <w:color w:val="000000"/>
-              </w:rPr>
-              <w:t xml:space="preserve"> other product ideas</w:t>
-            </w:r>
-          </w:p>
-        </w:tc>
-        <w:tc>
-          <w:tcPr>
-            <w:tcW w:w="1165" w:type="pct"/>
+            <w:tcW w:w="595" w:type="pct"/>
+            <w:shd w:val="clear" w:color="auto" w:fill="auto"/>
+            <w:noWrap/>
+            <w:vAlign w:val="bottom"/>
+          </w:tcPr>
+          <w:p>
+            <w:pPr>
+              <w:spacing w:after="0" w:line="240" w:lineRule="auto"/>
+              <w:rPr>
+                <w:rFonts w:ascii="Calibri" w:eastAsia="Times New Roman" w:hAnsi="Calibri" w:cs="Times New Roman"/>
+                <w:color w:val="000000"/>
+              </w:rPr>
+            </w:pPr>
+            <w:proofErr w:type="gramStart"/>
+            <w:r>
+              <w:rPr>
+                <w:rFonts w:ascii="Calibri" w:eastAsia="Times New Roman" w:hAnsi="Calibri" w:cs="Times New Roman"/>
+                <w:color w:val="000000"/>
+              </w:rPr>
+              <w:t>n</w:t>
+            </w:r>
+            <w:proofErr w:type="gramEnd"/>
+            <w:r>
+              <w:rPr>
+                <w:rFonts w:ascii="Calibri" w:eastAsia="Times New Roman" w:hAnsi="Calibri" w:cs="Times New Roman"/>
+                <w:color w:val="000000"/>
+              </w:rPr>
+              <w:t>/a</w:t>
+            </w:r>
+          </w:p>
+        </w:tc>
+        <w:tc>
+          <w:tcPr>
+            <w:tcW w:w="926" w:type="pct"/>
+            <w:shd w:val="clear" w:color="auto" w:fill="auto"/>
+            <w:noWrap/>
+            <w:vAlign w:val="bottom"/>
+          </w:tcPr>
+          <w:p>
+            <w:pPr>
+              <w:spacing w:after="0" w:line="240" w:lineRule="auto"/>
+              <w:rPr>
+                <w:rFonts w:ascii="Calibri" w:eastAsia="Times New Roman" w:hAnsi="Calibri" w:cs="Times New Roman"/>
+                <w:color w:val="000000"/>
+              </w:rPr>
+            </w:pPr>
+            <w:r>
+              <w:rPr>
+                <w:rFonts w:ascii="Calibri" w:eastAsia="Times New Roman" w:hAnsi="Calibri" w:cs="Times New Roman"/>
+                <w:color w:val="000000"/>
+              </w:rPr>
+              <w:t>Not finding non-</w:t>
+            </w:r>
+            <w:proofErr w:type="spellStart"/>
+            <w:r>
+              <w:rPr>
+                <w:rFonts w:ascii="Calibri" w:eastAsia="Times New Roman" w:hAnsi="Calibri" w:cs="Times New Roman"/>
+                <w:color w:val="000000"/>
+              </w:rPr>
+              <w:t>smartphone</w:t>
+            </w:r>
+            <w:proofErr w:type="spellEnd"/>
+            <w:r>
+              <w:rPr>
+                <w:rFonts w:ascii="Calibri" w:eastAsia="Times New Roman" w:hAnsi="Calibri" w:cs="Times New Roman"/>
+                <w:color w:val="000000"/>
+              </w:rPr>
+              <w:t xml:space="preserve"> apps to</w:t>
+            </w:r>
+          </w:p>
+          <w:p>
+            <w:pPr>
+              <w:spacing w:after="0" w:line="240" w:lineRule="auto"/>
+              <w:rPr>
+                <w:rFonts w:ascii="Calibri" w:eastAsia="Times New Roman" w:hAnsi="Calibri" w:cs="Times New Roman"/>
+                <w:color w:val="000000"/>
+              </w:rPr>
+            </w:pPr>
+            <w:r>
+              <w:rPr>
+                <w:rFonts w:ascii="Calibri" w:eastAsia="Times New Roman" w:hAnsi="Calibri" w:cs="Times New Roman"/>
+                <w:color w:val="000000"/>
+              </w:rPr>
+              <w:t xml:space="preserve"> </w:t>
+            </w:r>
+            <w:proofErr w:type="gramStart"/>
+            <w:r>
+              <w:rPr>
+                <w:rFonts w:ascii="Calibri" w:eastAsia="Times New Roman" w:hAnsi="Calibri" w:cs="Times New Roman"/>
+                <w:color w:val="000000"/>
+              </w:rPr>
+              <w:t>compare</w:t>
+            </w:r>
+            <w:proofErr w:type="gramEnd"/>
+            <w:r>
+              <w:rPr>
+                <w:rFonts w:ascii="Calibri" w:eastAsia="Times New Roman" w:hAnsi="Calibri" w:cs="Times New Roman"/>
+                <w:color w:val="000000"/>
+              </w:rPr>
+              <w:t xml:space="preserve"> to;</w:t>
+            </w:r>
+          </w:p>
+          <w:p>
+            <w:pPr>
+              <w:spacing w:after="0" w:line="240" w:lineRule="auto"/>
+              <w:rPr>
+                <w:rFonts w:ascii="Calibri" w:eastAsia="Times New Roman" w:hAnsi="Calibri" w:cs="Times New Roman"/>
+                <w:color w:val="000000"/>
+              </w:rPr>
+            </w:pPr>
+            <w:r>
+              <w:rPr>
+                <w:rFonts w:ascii="Calibri" w:eastAsia="Times New Roman" w:hAnsi="Calibri" w:cs="Times New Roman"/>
+                <w:color w:val="000000"/>
+              </w:rPr>
+              <w:t xml:space="preserve"> </w:t>
+            </w:r>
+            <w:proofErr w:type="gramStart"/>
+            <w:r>
+              <w:rPr>
+                <w:rFonts w:ascii="Calibri" w:eastAsia="Times New Roman" w:hAnsi="Calibri" w:cs="Times New Roman"/>
+                <w:color w:val="000000"/>
+              </w:rPr>
+              <w:t>try</w:t>
+            </w:r>
+            <w:proofErr w:type="gramEnd"/>
+            <w:r>
+              <w:rPr>
+                <w:rFonts w:ascii="Calibri" w:eastAsia="Times New Roman" w:hAnsi="Calibri" w:cs="Times New Roman"/>
+                <w:color w:val="000000"/>
+              </w:rPr>
+              <w:t xml:space="preserve"> to synthesize too many different</w:t>
+            </w:r>
+          </w:p>
+          <w:p>
+            <w:pPr>
+              <w:spacing w:after="0" w:line="240" w:lineRule="auto"/>
+              <w:rPr>
+                <w:rFonts w:ascii="Calibri" w:eastAsia="Times New Roman" w:hAnsi="Calibri" w:cs="Times New Roman"/>
+                <w:color w:val="000000"/>
+              </w:rPr>
+            </w:pPr>
+            <w:r>
+              <w:rPr>
+                <w:rFonts w:ascii="Calibri" w:eastAsia="Times New Roman" w:hAnsi="Calibri" w:cs="Times New Roman"/>
+                <w:color w:val="000000"/>
+              </w:rPr>
+              <w:t xml:space="preserve"> </w:t>
+            </w:r>
+            <w:proofErr w:type="gramStart"/>
+            <w:r>
+              <w:rPr>
+                <w:rFonts w:ascii="Calibri" w:eastAsia="Times New Roman" w:hAnsi="Calibri" w:cs="Times New Roman"/>
+                <w:color w:val="000000"/>
+              </w:rPr>
+              <w:t>other</w:t>
+            </w:r>
+            <w:proofErr w:type="gramEnd"/>
+            <w:r>
+              <w:rPr>
+                <w:rFonts w:ascii="Calibri" w:eastAsia="Times New Roman" w:hAnsi="Calibri" w:cs="Times New Roman"/>
+                <w:color w:val="000000"/>
+              </w:rPr>
+              <w:t xml:space="preserve"> product ideas</w:t>
+            </w:r>
+          </w:p>
+        </w:tc>
+        <w:tc>
+          <w:tcPr>
+            <w:tcW w:w="1164" w:type="pct"/>
             <w:shd w:val="clear" w:color="auto" w:fill="auto"/>
             <w:noWrap/>
             <w:vAlign w:val="bottom"/>
@@ -1087,7 +1273,23 @@
                 <w:rFonts w:ascii="Calibri" w:eastAsia="Times New Roman" w:hAnsi="Calibri" w:cs="Times New Roman"/>
                 <w:color w:val="000000"/>
               </w:rPr>
-              <w:t xml:space="preserve"> keep descriptions concise and clear for the owner to easily sort through</w:t>
+              <w:t xml:space="preserve"> </w:t>
+            </w:r>
+            <w:proofErr w:type="gramStart"/>
+            <w:r>
+              <w:rPr>
+                <w:rFonts w:ascii="Calibri" w:eastAsia="Times New Roman" w:hAnsi="Calibri" w:cs="Times New Roman"/>
+                <w:color w:val="000000"/>
+              </w:rPr>
+              <w:t>keep</w:t>
+            </w:r>
+            <w:proofErr w:type="gramEnd"/>
+            <w:r>
+              <w:rPr>
+                <w:rFonts w:ascii="Calibri" w:eastAsia="Times New Roman" w:hAnsi="Calibri" w:cs="Times New Roman"/>
+                <w:color w:val="000000"/>
+              </w:rPr>
+              <w:t xml:space="preserve"> descriptions concise and clear for the owner to easily sort through</w:t>
             </w:r>
           </w:p>
         </w:tc>
@@ -1140,7 +1342,7 @@
                 <w:rFonts w:ascii="Calibri" w:eastAsia="Times New Roman" w:hAnsi="Calibri" w:cs="Times New Roman"/>
                 <w:color w:val="000000"/>
               </w:rPr>
-              <w:t>Sun 9/16</w:t>
+              <w:t>Sun 9/23</w:t>
             </w:r>
           </w:p>
         </w:tc>
@@ -1242,31 +1444,38 @@
         </w:tc>
         <w:tc>
           <w:tcPr>
-            <w:tcW w:w="529" w:type="pct"/>
-            <w:shd w:val="clear" w:color="auto" w:fill="auto"/>
-            <w:noWrap/>
-            <w:vAlign w:val="bottom"/>
-          </w:tcPr>
-          <w:p>
-            <w:pPr>
-              <w:spacing w:after="0" w:line="240" w:lineRule="auto"/>
-              <w:rPr>
-                <w:rFonts w:ascii="Calibri" w:eastAsia="Times New Roman" w:hAnsi="Calibri" w:cs="Times New Roman"/>
-                <w:color w:val="000000"/>
-              </w:rPr>
-            </w:pPr>
-            <w:r>
-              <w:rPr>
-                <w:rFonts w:ascii="Calibri" w:eastAsia="Times New Roman" w:hAnsi="Calibri" w:cs="Times New Roman"/>
-                <w:color w:val="000000"/>
-              </w:rPr>
-              <w:t>Competetive Research</w:t>
-            </w:r>
-          </w:p>
-        </w:tc>
-        <w:tc>
-          <w:tcPr>
-            <w:tcW w:w="992" w:type="pct"/>
+            <w:tcW w:w="595" w:type="pct"/>
+            <w:shd w:val="clear" w:color="auto" w:fill="auto"/>
+            <w:noWrap/>
+            <w:vAlign w:val="bottom"/>
+          </w:tcPr>
+          <w:p>
+            <w:pPr>
+              <w:spacing w:after="0" w:line="240" w:lineRule="auto"/>
+              <w:rPr>
+                <w:rFonts w:ascii="Calibri" w:eastAsia="Times New Roman" w:hAnsi="Calibri" w:cs="Times New Roman"/>
+                <w:color w:val="000000"/>
+              </w:rPr>
+            </w:pPr>
+            <w:r>
+              <w:rPr>
+                <w:rFonts w:ascii="Calibri" w:eastAsia="Times New Roman" w:hAnsi="Calibri" w:cs="Times New Roman"/>
+                <w:color w:val="000000"/>
+              </w:rPr>
+              <w:t>Competi</w:t>
+            </w:r>
+            <w:r>
+              <w:rPr>
+                <w:rFonts w:ascii="Calibri" w:eastAsia="Times New Roman" w:hAnsi="Calibri" w:cs="Times New Roman"/>
+                <w:color w:val="000000"/>
+              </w:rPr>
+              <w:t>tive Research</w:t>
+            </w:r>
+          </w:p>
+        </w:tc>
+        <w:tc>
+          <w:tcPr>
+            <w:tcW w:w="926" w:type="pct"/>
             <w:shd w:val="clear" w:color="auto" w:fill="auto"/>
             <w:noWrap/>
             <w:vAlign w:val="bottom"/>
@@ -1300,29 +1509,54 @@
                 <w:rFonts w:ascii="Calibri" w:eastAsia="Times New Roman" w:hAnsi="Calibri" w:cs="Times New Roman"/>
                 <w:color w:val="000000"/>
               </w:rPr>
-              <w:t xml:space="preserve"> appreciate the app with slightly </w:t>
-            </w:r>
-          </w:p>
-          <w:p>
-            <w:pPr>
-              <w:spacing w:after="0" w:line="240" w:lineRule="auto"/>
-              <w:rPr>
-                <w:rFonts w:ascii="Calibri" w:eastAsia="Times New Roman" w:hAnsi="Calibri" w:cs="Times New Roman"/>
-                <w:color w:val="000000"/>
-              </w:rPr>
-            </w:pPr>
-            <w:r>
-              <w:rPr>
-                <w:rFonts w:ascii="Calibri" w:eastAsia="Times New Roman" w:hAnsi="Calibri" w:cs="Times New Roman"/>
-                <w:color w:val="000000"/>
-              </w:rPr>
-              <w:t>different features</w:t>
-            </w:r>
-          </w:p>
-        </w:tc>
-        <w:tc>
-          <w:tcPr>
-            <w:tcW w:w="1165" w:type="pct"/>
+              <w:t xml:space="preserve"> </w:t>
+            </w:r>
+            <w:proofErr w:type="gramStart"/>
+            <w:r>
+              <w:rPr>
+                <w:rFonts w:ascii="Calibri" w:eastAsia="Times New Roman" w:hAnsi="Calibri" w:cs="Times New Roman"/>
+                <w:color w:val="000000"/>
+              </w:rPr>
+              <w:t>appreciate</w:t>
+            </w:r>
+            <w:proofErr w:type="gramEnd"/>
+            <w:r>
+              <w:rPr>
+                <w:rFonts w:ascii="Calibri" w:eastAsia="Times New Roman" w:hAnsi="Calibri" w:cs="Times New Roman"/>
+                <w:color w:val="000000"/>
+              </w:rPr>
+              <w:t xml:space="preserve"> the app with slightly </w:t>
+            </w:r>
+          </w:p>
+          <w:p>
+            <w:pPr>
+              <w:spacing w:after="0" w:line="240" w:lineRule="auto"/>
+              <w:rPr>
+                <w:rFonts w:ascii="Calibri" w:eastAsia="Times New Roman" w:hAnsi="Calibri" w:cs="Times New Roman"/>
+                <w:color w:val="000000"/>
+              </w:rPr>
+            </w:pPr>
+            <w:proofErr w:type="gramStart"/>
+            <w:r>
+              <w:rPr>
+                <w:rFonts w:ascii="Calibri" w:eastAsia="Times New Roman" w:hAnsi="Calibri" w:cs="Times New Roman"/>
+                <w:color w:val="000000"/>
+              </w:rPr>
+              <w:t>different</w:t>
+            </w:r>
+            <w:proofErr w:type="gramEnd"/>
+            <w:r>
+              <w:rPr>
+                <w:rFonts w:ascii="Calibri" w:eastAsia="Times New Roman" w:hAnsi="Calibri" w:cs="Times New Roman"/>
+                <w:color w:val="000000"/>
+              </w:rPr>
+              <w:t xml:space="preserve"> features</w:t>
+            </w:r>
+          </w:p>
+        </w:tc>
+        <w:tc>
+          <w:tcPr>
+            <w:tcW w:w="1164" w:type="pct"/>
             <w:shd w:val="clear" w:color="auto" w:fill="auto"/>
             <w:noWrap/>
             <w:vAlign w:val="bottom"/>
@@ -1356,7 +1590,23 @@
                 <w:rFonts w:ascii="Calibri" w:eastAsia="Times New Roman" w:hAnsi="Calibri" w:cs="Times New Roman"/>
                 <w:color w:val="000000"/>
               </w:rPr>
-              <w:t xml:space="preserve"> make sure group has agreement by the end on various user types</w:t>
+              <w:t xml:space="preserve"> </w:t>
+            </w:r>
+            <w:proofErr w:type="gramStart"/>
+            <w:r>
+              <w:rPr>
+                <w:rFonts w:ascii="Calibri" w:eastAsia="Times New Roman" w:hAnsi="Calibri" w:cs="Times New Roman"/>
+                <w:color w:val="000000"/>
+              </w:rPr>
+              <w:t>make</w:t>
+            </w:r>
+            <w:proofErr w:type="gramEnd"/>
+            <w:r>
+              <w:rPr>
+                <w:rFonts w:ascii="Calibri" w:eastAsia="Times New Roman" w:hAnsi="Calibri" w:cs="Times New Roman"/>
+                <w:color w:val="000000"/>
+              </w:rPr>
+              <w:t xml:space="preserve"> sure group has agreement by the end on various user types</w:t>
             </w:r>
           </w:p>
         </w:tc>
@@ -1511,7 +1761,7 @@
         </w:tc>
         <w:tc>
           <w:tcPr>
-            <w:tcW w:w="529" w:type="pct"/>
+            <w:tcW w:w="595" w:type="pct"/>
             <w:shd w:val="clear" w:color="auto" w:fill="auto"/>
             <w:noWrap/>
             <w:vAlign w:val="bottom"/>
@@ -1535,7 +1785,7 @@
         </w:tc>
         <w:tc>
           <w:tcPr>
-            <w:tcW w:w="992" w:type="pct"/>
+            <w:tcW w:w="926" w:type="pct"/>
             <w:shd w:val="clear" w:color="auto" w:fill="auto"/>
             <w:noWrap/>
             <w:vAlign w:val="bottom"/>
@@ -1569,29 +1819,54 @@
                 <w:rFonts w:ascii="Calibri" w:eastAsia="Times New Roman" w:hAnsi="Calibri" w:cs="Times New Roman"/>
                 <w:color w:val="000000"/>
               </w:rPr>
-              <w:t xml:space="preserve"> oversimplifying our ideas while</w:t>
-            </w:r>
-          </w:p>
-          <w:p>
-            <w:pPr>
-              <w:spacing w:after="0" w:line="240" w:lineRule="auto"/>
-              <w:rPr>
-                <w:rFonts w:ascii="Calibri" w:eastAsia="Times New Roman" w:hAnsi="Calibri" w:cs="Times New Roman"/>
-                <w:color w:val="000000"/>
-              </w:rPr>
-            </w:pPr>
-            <w:r>
-              <w:rPr>
-                <w:rFonts w:ascii="Calibri" w:eastAsia="Times New Roman" w:hAnsi="Calibri" w:cs="Times New Roman"/>
-                <w:color w:val="000000"/>
-              </w:rPr>
-              <w:t xml:space="preserve"> explaining</w:t>
-            </w:r>
-          </w:p>
-        </w:tc>
-        <w:tc>
-          <w:tcPr>
-            <w:tcW w:w="1165" w:type="pct"/>
+              <w:t xml:space="preserve"> </w:t>
+            </w:r>
+            <w:proofErr w:type="gramStart"/>
+            <w:r>
+              <w:rPr>
+                <w:rFonts w:ascii="Calibri" w:eastAsia="Times New Roman" w:hAnsi="Calibri" w:cs="Times New Roman"/>
+                <w:color w:val="000000"/>
+              </w:rPr>
+              <w:t>oversimplifying</w:t>
+            </w:r>
+            <w:proofErr w:type="gramEnd"/>
+            <w:r>
+              <w:rPr>
+                <w:rFonts w:ascii="Calibri" w:eastAsia="Times New Roman" w:hAnsi="Calibri" w:cs="Times New Roman"/>
+                <w:color w:val="000000"/>
+              </w:rPr>
+              <w:t xml:space="preserve"> our ideas while</w:t>
+            </w:r>
+          </w:p>
+          <w:p>
+            <w:pPr>
+              <w:spacing w:after="0" w:line="240" w:lineRule="auto"/>
+              <w:rPr>
+                <w:rFonts w:ascii="Calibri" w:eastAsia="Times New Roman" w:hAnsi="Calibri" w:cs="Times New Roman"/>
+                <w:color w:val="000000"/>
+              </w:rPr>
+            </w:pPr>
+            <w:r>
+              <w:rPr>
+                <w:rFonts w:ascii="Calibri" w:eastAsia="Times New Roman" w:hAnsi="Calibri" w:cs="Times New Roman"/>
+                <w:color w:val="000000"/>
+              </w:rPr>
+              <w:t xml:space="preserve"> </w:t>
+            </w:r>
+            <w:proofErr w:type="gramStart"/>
+            <w:r>
+              <w:rPr>
+                <w:rFonts w:ascii="Calibri" w:eastAsia="Times New Roman" w:hAnsi="Calibri" w:cs="Times New Roman"/>
+                <w:color w:val="000000"/>
+              </w:rPr>
+              <w:t>explaining</w:t>
+            </w:r>
+            <w:proofErr w:type="gramEnd"/>
+          </w:p>
+        </w:tc>
+        <w:tc>
+          <w:tcPr>
+            <w:tcW w:w="1164" w:type="pct"/>
             <w:shd w:val="clear" w:color="auto" w:fill="auto"/>
             <w:noWrap/>
             <w:vAlign w:val="bottom"/>
@@ -1625,23 +1900,55 @@
                 <w:rFonts w:ascii="Calibri" w:eastAsia="Times New Roman" w:hAnsi="Calibri" w:cs="Times New Roman"/>
                 <w:color w:val="000000"/>
               </w:rPr>
-              <w:t xml:space="preserve"> clear and short description of project;</w:t>
-            </w:r>
-          </w:p>
-          <w:p>
-            <w:pPr>
-              <w:spacing w:after="0" w:line="240" w:lineRule="auto"/>
-              <w:rPr>
-                <w:rFonts w:ascii="Calibri" w:eastAsia="Times New Roman" w:hAnsi="Calibri" w:cs="Times New Roman"/>
-                <w:color w:val="000000"/>
-              </w:rPr>
-            </w:pPr>
-            <w:r>
-              <w:rPr>
-                <w:rFonts w:ascii="Calibri" w:eastAsia="Times New Roman" w:hAnsi="Calibri" w:cs="Times New Roman"/>
-                <w:color w:val="000000"/>
-              </w:rPr>
-              <w:t xml:space="preserve"> others don't know our work the way we do so explain well</w:t>
+              <w:t xml:space="preserve"> </w:t>
+            </w:r>
+            <w:proofErr w:type="gramStart"/>
+            <w:r>
+              <w:rPr>
+                <w:rFonts w:ascii="Calibri" w:eastAsia="Times New Roman" w:hAnsi="Calibri" w:cs="Times New Roman"/>
+                <w:color w:val="000000"/>
+              </w:rPr>
+              <w:t>clear</w:t>
+            </w:r>
+            <w:proofErr w:type="gramEnd"/>
+            <w:r>
+              <w:rPr>
+                <w:rFonts w:ascii="Calibri" w:eastAsia="Times New Roman" w:hAnsi="Calibri" w:cs="Times New Roman"/>
+                <w:color w:val="000000"/>
+              </w:rPr>
+              <w:t xml:space="preserve"> and short description of project;</w:t>
+            </w:r>
+          </w:p>
+          <w:p>
+            <w:pPr>
+              <w:spacing w:after="0" w:line="240" w:lineRule="auto"/>
+              <w:rPr>
+                <w:rFonts w:ascii="Calibri" w:eastAsia="Times New Roman" w:hAnsi="Calibri" w:cs="Times New Roman"/>
+                <w:color w:val="000000"/>
+              </w:rPr>
+            </w:pPr>
+            <w:r>
+              <w:rPr>
+                <w:rFonts w:ascii="Calibri" w:eastAsia="Times New Roman" w:hAnsi="Calibri" w:cs="Times New Roman"/>
+                <w:color w:val="000000"/>
+              </w:rPr>
+              <w:t xml:space="preserve"> </w:t>
+            </w:r>
+            <w:proofErr w:type="gramStart"/>
+            <w:r>
+              <w:rPr>
+                <w:rFonts w:ascii="Calibri" w:eastAsia="Times New Roman" w:hAnsi="Calibri" w:cs="Times New Roman"/>
+                <w:color w:val="000000"/>
+              </w:rPr>
+              <w:t>others</w:t>
+            </w:r>
+            <w:proofErr w:type="gramEnd"/>
+            <w:r>
+              <w:rPr>
+                <w:rFonts w:ascii="Calibri" w:eastAsia="Times New Roman" w:hAnsi="Calibri" w:cs="Times New Roman"/>
+                <w:color w:val="000000"/>
+              </w:rPr>
+              <w:t xml:space="preserve"> don't know our work the way we do so explain well</w:t>
             </w:r>
           </w:p>
         </w:tc>
@@ -1713,6 +2020,7 @@
                 <w:color w:val="000000"/>
               </w:rPr>
             </w:pPr>
+            <w:proofErr w:type="spellStart"/>
             <w:r>
               <w:rPr>
                 <w:rFonts w:ascii="Calibri" w:eastAsia="Times New Roman" w:hAnsi="Calibri" w:cs="Times New Roman"/>
@@ -1720,6 +2028,7 @@
               </w:rPr>
               <w:t>Skyler</w:t>
             </w:r>
+            <w:proofErr w:type="spellEnd"/>
           </w:p>
         </w:tc>
         <w:tc>
@@ -1796,7 +2105,7 @@
         </w:tc>
         <w:tc>
           <w:tcPr>
-            <w:tcW w:w="529" w:type="pct"/>
+            <w:tcW w:w="595" w:type="pct"/>
             <w:shd w:val="clear" w:color="auto" w:fill="auto"/>
             <w:noWrap/>
             <w:vAlign w:val="bottom"/>
@@ -1820,7 +2129,7 @@
         </w:tc>
         <w:tc>
           <w:tcPr>
-            <w:tcW w:w="992" w:type="pct"/>
+            <w:tcW w:w="926" w:type="pct"/>
             <w:shd w:val="clear" w:color="auto" w:fill="auto"/>
             <w:noWrap/>
             <w:vAlign w:val="bottom"/>
@@ -1854,47 +2163,95 @@
                 <w:rFonts w:ascii="Calibri" w:eastAsia="Times New Roman" w:hAnsi="Calibri" w:cs="Times New Roman"/>
                 <w:color w:val="000000"/>
               </w:rPr>
-              <w:t xml:space="preserve"> we thought they would have;</w:t>
-            </w:r>
-          </w:p>
-          <w:p>
-            <w:pPr>
-              <w:spacing w:after="0" w:line="240" w:lineRule="auto"/>
-              <w:rPr>
-                <w:rFonts w:ascii="Calibri" w:eastAsia="Times New Roman" w:hAnsi="Calibri" w:cs="Times New Roman"/>
-                <w:color w:val="000000"/>
-              </w:rPr>
-            </w:pPr>
-            <w:r>
-              <w:rPr>
-                <w:rFonts w:ascii="Calibri" w:eastAsia="Times New Roman" w:hAnsi="Calibri" w:cs="Times New Roman"/>
-                <w:color w:val="000000"/>
-              </w:rPr>
-              <w:t xml:space="preserve"> can't schedule the interview in time</w:t>
-            </w:r>
-          </w:p>
-        </w:tc>
-        <w:tc>
-          <w:tcPr>
-            <w:tcW w:w="1165" w:type="pct"/>
-            <w:shd w:val="clear" w:color="auto" w:fill="auto"/>
-            <w:noWrap/>
-            <w:vAlign w:val="bottom"/>
-          </w:tcPr>
-          <w:p>
-            <w:pPr>
-              <w:spacing w:after="0" w:line="240" w:lineRule="auto"/>
-              <w:rPr>
-                <w:rFonts w:ascii="Calibri" w:eastAsia="Times New Roman" w:hAnsi="Calibri" w:cs="Times New Roman"/>
-                <w:color w:val="000000"/>
-              </w:rPr>
-            </w:pPr>
-            <w:r>
-              <w:rPr>
-                <w:rFonts w:ascii="Calibri" w:eastAsia="Times New Roman" w:hAnsi="Calibri" w:cs="Times New Roman"/>
-                <w:color w:val="000000"/>
-              </w:rPr>
-              <w:t>Mod: Skyler;</w:t>
+              <w:t xml:space="preserve"> </w:t>
+            </w:r>
+            <w:proofErr w:type="gramStart"/>
+            <w:r>
+              <w:rPr>
+                <w:rFonts w:ascii="Calibri" w:eastAsia="Times New Roman" w:hAnsi="Calibri" w:cs="Times New Roman"/>
+                <w:color w:val="000000"/>
+              </w:rPr>
+              <w:t>we</w:t>
+            </w:r>
+            <w:proofErr w:type="gramEnd"/>
+            <w:r>
+              <w:rPr>
+                <w:rFonts w:ascii="Calibri" w:eastAsia="Times New Roman" w:hAnsi="Calibri" w:cs="Times New Roman"/>
+                <w:color w:val="000000"/>
+              </w:rPr>
+              <w:t xml:space="preserve"> thought they would have;</w:t>
+            </w:r>
+          </w:p>
+          <w:p>
+            <w:pPr>
+              <w:spacing w:after="0" w:line="240" w:lineRule="auto"/>
+              <w:rPr>
+                <w:rFonts w:ascii="Calibri" w:eastAsia="Times New Roman" w:hAnsi="Calibri" w:cs="Times New Roman"/>
+                <w:color w:val="000000"/>
+              </w:rPr>
+            </w:pPr>
+            <w:r>
+              <w:rPr>
+                <w:rFonts w:ascii="Calibri" w:eastAsia="Times New Roman" w:hAnsi="Calibri" w:cs="Times New Roman"/>
+                <w:color w:val="000000"/>
+              </w:rPr>
+              <w:t xml:space="preserve"> </w:t>
+            </w:r>
+            <w:proofErr w:type="gramStart"/>
+            <w:r>
+              <w:rPr>
+                <w:rFonts w:ascii="Calibri" w:eastAsia="Times New Roman" w:hAnsi="Calibri" w:cs="Times New Roman"/>
+                <w:color w:val="000000"/>
+              </w:rPr>
+              <w:t>can't</w:t>
+            </w:r>
+            <w:proofErr w:type="gramEnd"/>
+            <w:r>
+              <w:rPr>
+                <w:rFonts w:ascii="Calibri" w:eastAsia="Times New Roman" w:hAnsi="Calibri" w:cs="Times New Roman"/>
+                <w:color w:val="000000"/>
+              </w:rPr>
+              <w:t xml:space="preserve"> schedule the interview in time</w:t>
+            </w:r>
+          </w:p>
+        </w:tc>
+        <w:tc>
+          <w:tcPr>
+            <w:tcW w:w="1164" w:type="pct"/>
+            <w:shd w:val="clear" w:color="auto" w:fill="auto"/>
+            <w:noWrap/>
+            <w:vAlign w:val="bottom"/>
+          </w:tcPr>
+          <w:p>
+            <w:pPr>
+              <w:spacing w:after="0" w:line="240" w:lineRule="auto"/>
+              <w:rPr>
+                <w:rFonts w:ascii="Calibri" w:eastAsia="Times New Roman" w:hAnsi="Calibri" w:cs="Times New Roman"/>
+                <w:color w:val="000000"/>
+              </w:rPr>
+            </w:pPr>
+            <w:r>
+              <w:rPr>
+                <w:rFonts w:ascii="Calibri" w:eastAsia="Times New Roman" w:hAnsi="Calibri" w:cs="Times New Roman"/>
+                <w:color w:val="000000"/>
+              </w:rPr>
+              <w:t xml:space="preserve">Mod: </w:t>
+            </w:r>
+            <w:proofErr w:type="spellStart"/>
+            <w:r>
+              <w:rPr>
+                <w:rFonts w:ascii="Calibri" w:eastAsia="Times New Roman" w:hAnsi="Calibri" w:cs="Times New Roman"/>
+                <w:color w:val="000000"/>
+              </w:rPr>
+              <w:t>Skyler</w:t>
+            </w:r>
+            <w:proofErr w:type="spellEnd"/>
+            <w:r>
+              <w:rPr>
+                <w:rFonts w:ascii="Calibri" w:eastAsia="Times New Roman" w:hAnsi="Calibri" w:cs="Times New Roman"/>
+                <w:color w:val="000000"/>
+              </w:rPr>
+              <w:t>;</w:t>
             </w:r>
           </w:p>
           <w:p>
@@ -1926,7 +2283,23 @@
                 <w:rFonts w:ascii="Calibri" w:eastAsia="Times New Roman" w:hAnsi="Calibri" w:cs="Times New Roman"/>
                 <w:color w:val="000000"/>
               </w:rPr>
-              <w:t xml:space="preserve"> Siyao and Amy keep on track the other parts</w:t>
+              <w:t xml:space="preserve"> </w:t>
+            </w:r>
+            <w:proofErr w:type="spellStart"/>
+            <w:r>
+              <w:rPr>
+                <w:rFonts w:ascii="Calibri" w:eastAsia="Times New Roman" w:hAnsi="Calibri" w:cs="Times New Roman"/>
+                <w:color w:val="000000"/>
+              </w:rPr>
+              <w:t>Siyao</w:t>
+            </w:r>
+            <w:proofErr w:type="spellEnd"/>
+            <w:r>
+              <w:rPr>
+                <w:rFonts w:ascii="Calibri" w:eastAsia="Times New Roman" w:hAnsi="Calibri" w:cs="Times New Roman"/>
+                <w:color w:val="000000"/>
+              </w:rPr>
+              <w:t xml:space="preserve"> and Amy keep on track the other parts</w:t>
             </w:r>
           </w:p>
         </w:tc>
@@ -2081,7 +2454,7 @@
         </w:tc>
         <w:tc>
           <w:tcPr>
-            <w:tcW w:w="529" w:type="pct"/>
+            <w:tcW w:w="595" w:type="pct"/>
             <w:shd w:val="clear" w:color="auto" w:fill="auto"/>
             <w:noWrap/>
             <w:vAlign w:val="bottom"/>
@@ -2105,7 +2478,7 @@
         </w:tc>
         <w:tc>
           <w:tcPr>
-            <w:tcW w:w="992" w:type="pct"/>
+            <w:tcW w:w="926" w:type="pct"/>
             <w:shd w:val="clear" w:color="auto" w:fill="auto"/>
             <w:noWrap/>
             <w:vAlign w:val="bottom"/>
@@ -2134,50 +2507,84 @@
                 <w:color w:val="000000"/>
               </w:rPr>
             </w:pPr>
-            <w:r>
-              <w:rPr>
-                <w:rFonts w:ascii="Calibri" w:eastAsia="Times New Roman" w:hAnsi="Calibri" w:cs="Times New Roman"/>
-                <w:color w:val="000000"/>
-              </w:rPr>
-              <w:t>said;</w:t>
-            </w:r>
-          </w:p>
-          <w:p>
-            <w:pPr>
-              <w:spacing w:after="0" w:line="240" w:lineRule="auto"/>
-              <w:rPr>
-                <w:rFonts w:ascii="Calibri" w:eastAsia="Times New Roman" w:hAnsi="Calibri" w:cs="Times New Roman"/>
-                <w:color w:val="000000"/>
-              </w:rPr>
-            </w:pPr>
-            <w:r>
-              <w:rPr>
-                <w:rFonts w:ascii="Calibri" w:eastAsia="Times New Roman" w:hAnsi="Calibri" w:cs="Times New Roman"/>
-                <w:color w:val="000000"/>
-              </w:rPr>
-              <w:t xml:space="preserve"> disregarding something important </w:t>
-            </w:r>
-          </w:p>
-          <w:p>
-            <w:pPr>
-              <w:spacing w:after="0" w:line="240" w:lineRule="auto"/>
-              <w:rPr>
-                <w:rFonts w:ascii="Calibri" w:eastAsia="Times New Roman" w:hAnsi="Calibri" w:cs="Times New Roman"/>
-                <w:color w:val="000000"/>
-              </w:rPr>
-            </w:pPr>
-            <w:r>
-              <w:rPr>
-                <w:rFonts w:ascii="Calibri" w:eastAsia="Times New Roman" w:hAnsi="Calibri" w:cs="Times New Roman"/>
-                <w:color w:val="000000"/>
-              </w:rPr>
-              <w:t>that they bring up</w:t>
-            </w:r>
-          </w:p>
-        </w:tc>
-        <w:tc>
-          <w:tcPr>
-            <w:tcW w:w="1165" w:type="pct"/>
+            <w:proofErr w:type="gramStart"/>
+            <w:r>
+              <w:rPr>
+                <w:rFonts w:ascii="Calibri" w:eastAsia="Times New Roman" w:hAnsi="Calibri" w:cs="Times New Roman"/>
+                <w:color w:val="000000"/>
+              </w:rPr>
+              <w:t>said</w:t>
+            </w:r>
+            <w:proofErr w:type="gramEnd"/>
+            <w:r>
+              <w:rPr>
+                <w:rFonts w:ascii="Calibri" w:eastAsia="Times New Roman" w:hAnsi="Calibri" w:cs="Times New Roman"/>
+                <w:color w:val="000000"/>
+              </w:rPr>
+              <w:t>;</w:t>
+            </w:r>
+          </w:p>
+          <w:p>
+            <w:pPr>
+              <w:spacing w:after="0" w:line="240" w:lineRule="auto"/>
+              <w:rPr>
+                <w:rFonts w:ascii="Calibri" w:eastAsia="Times New Roman" w:hAnsi="Calibri" w:cs="Times New Roman"/>
+                <w:color w:val="000000"/>
+              </w:rPr>
+            </w:pPr>
+            <w:r>
+              <w:rPr>
+                <w:rFonts w:ascii="Calibri" w:eastAsia="Times New Roman" w:hAnsi="Calibri" w:cs="Times New Roman"/>
+                <w:color w:val="000000"/>
+              </w:rPr>
+              <w:t xml:space="preserve"> </w:t>
+            </w:r>
+            <w:proofErr w:type="gramStart"/>
+            <w:r>
+              <w:rPr>
+                <w:rFonts w:ascii="Calibri" w:eastAsia="Times New Roman" w:hAnsi="Calibri" w:cs="Times New Roman"/>
+                <w:color w:val="000000"/>
+              </w:rPr>
+              <w:t>disregarding</w:t>
+            </w:r>
+            <w:proofErr w:type="gramEnd"/>
+            <w:r>
+              <w:rPr>
+                <w:rFonts w:ascii="Calibri" w:eastAsia="Times New Roman" w:hAnsi="Calibri" w:cs="Times New Roman"/>
+                <w:color w:val="000000"/>
+              </w:rPr>
+              <w:t xml:space="preserve"> something important </w:t>
+            </w:r>
+          </w:p>
+          <w:p>
+            <w:pPr>
+              <w:spacing w:after="0" w:line="240" w:lineRule="auto"/>
+              <w:rPr>
+                <w:rFonts w:ascii="Calibri" w:eastAsia="Times New Roman" w:hAnsi="Calibri" w:cs="Times New Roman"/>
+                <w:color w:val="000000"/>
+              </w:rPr>
+            </w:pPr>
+            <w:proofErr w:type="gramStart"/>
+            <w:r>
+              <w:rPr>
+                <w:rFonts w:ascii="Calibri" w:eastAsia="Times New Roman" w:hAnsi="Calibri" w:cs="Times New Roman"/>
+                <w:color w:val="000000"/>
+              </w:rPr>
+              <w:t>that</w:t>
+            </w:r>
+            <w:proofErr w:type="gramEnd"/>
+            <w:r>
+              <w:rPr>
+                <w:rFonts w:ascii="Calibri" w:eastAsia="Times New Roman" w:hAnsi="Calibri" w:cs="Times New Roman"/>
+                <w:color w:val="000000"/>
+              </w:rPr>
+              <w:t xml:space="preserve"> they bring up</w:t>
+            </w:r>
+          </w:p>
+        </w:tc>
+        <w:tc>
+          <w:tcPr>
+            <w:tcW w:w="1164" w:type="pct"/>
             <w:shd w:val="clear" w:color="auto" w:fill="auto"/>
             <w:noWrap/>
             <w:vAlign w:val="bottom"/>
@@ -2267,6 +2674,7 @@
                 <w:color w:val="000000"/>
               </w:rPr>
             </w:pPr>
+            <w:proofErr w:type="spellStart"/>
             <w:r>
               <w:rPr>
                 <w:rFonts w:ascii="Calibri" w:eastAsia="Times New Roman" w:hAnsi="Calibri" w:cs="Times New Roman"/>
@@ -2274,6 +2682,7 @@
               </w:rPr>
               <w:t>Skyler</w:t>
             </w:r>
+            <w:proofErr w:type="spellEnd"/>
           </w:p>
         </w:tc>
         <w:tc>
@@ -2350,7 +2759,7 @@
         </w:tc>
         <w:tc>
           <w:tcPr>
-            <w:tcW w:w="529" w:type="pct"/>
+            <w:tcW w:w="595" w:type="pct"/>
             <w:shd w:val="clear" w:color="auto" w:fill="auto"/>
             <w:noWrap/>
             <w:vAlign w:val="bottom"/>
@@ -2374,7 +2783,7 @@
         </w:tc>
         <w:tc>
           <w:tcPr>
-            <w:tcW w:w="992" w:type="pct"/>
+            <w:tcW w:w="926" w:type="pct"/>
             <w:shd w:val="clear" w:color="auto" w:fill="auto"/>
             <w:noWrap/>
             <w:vAlign w:val="bottom"/>
@@ -2408,29 +2817,61 @@
                 <w:rFonts w:ascii="Calibri" w:eastAsia="Times New Roman" w:hAnsi="Calibri" w:cs="Times New Roman"/>
                 <w:color w:val="000000"/>
               </w:rPr>
-              <w:t xml:space="preserve"> too niche and not being open to other</w:t>
-            </w:r>
-          </w:p>
-          <w:p>
-            <w:pPr>
-              <w:spacing w:after="0" w:line="240" w:lineRule="auto"/>
-              <w:rPr>
-                <w:rFonts w:ascii="Calibri" w:eastAsia="Times New Roman" w:hAnsi="Calibri" w:cs="Times New Roman"/>
-                <w:color w:val="000000"/>
-              </w:rPr>
-            </w:pPr>
-            <w:r>
-              <w:rPr>
-                <w:rFonts w:ascii="Calibri" w:eastAsia="Times New Roman" w:hAnsi="Calibri" w:cs="Times New Roman"/>
-                <w:color w:val="000000"/>
-              </w:rPr>
-              <w:t xml:space="preserve"> types of users</w:t>
-            </w:r>
-          </w:p>
-        </w:tc>
-        <w:tc>
-          <w:tcPr>
-            <w:tcW w:w="1165" w:type="pct"/>
+              <w:t xml:space="preserve"> </w:t>
+            </w:r>
+            <w:proofErr w:type="gramStart"/>
+            <w:r>
+              <w:rPr>
+                <w:rFonts w:ascii="Calibri" w:eastAsia="Times New Roman" w:hAnsi="Calibri" w:cs="Times New Roman"/>
+                <w:color w:val="000000"/>
+              </w:rPr>
+              <w:t>too</w:t>
+            </w:r>
+            <w:proofErr w:type="gramEnd"/>
+            <w:r>
+              <w:rPr>
+                <w:rFonts w:ascii="Calibri" w:eastAsia="Times New Roman" w:hAnsi="Calibri" w:cs="Times New Roman"/>
+                <w:color w:val="000000"/>
+              </w:rPr>
+              <w:t xml:space="preserve"> niche and not being open to other</w:t>
+            </w:r>
+          </w:p>
+          <w:p>
+            <w:pPr>
+              <w:spacing w:after="0" w:line="240" w:lineRule="auto"/>
+              <w:rPr>
+                <w:rFonts w:ascii="Calibri" w:eastAsia="Times New Roman" w:hAnsi="Calibri" w:cs="Times New Roman"/>
+                <w:color w:val="000000"/>
+              </w:rPr>
+            </w:pPr>
+            <w:r>
+              <w:rPr>
+                <w:rFonts w:ascii="Calibri" w:eastAsia="Times New Roman" w:hAnsi="Calibri" w:cs="Times New Roman"/>
+                <w:color w:val="000000"/>
+              </w:rPr>
+              <w:t xml:space="preserve"> </w:t>
+            </w:r>
+            <w:proofErr w:type="gramStart"/>
+            <w:r>
+              <w:rPr>
+                <w:rFonts w:ascii="Calibri" w:eastAsia="Times New Roman" w:hAnsi="Calibri" w:cs="Times New Roman"/>
+                <w:color w:val="000000"/>
+              </w:rPr>
+              <w:t>types</w:t>
+            </w:r>
+            <w:proofErr w:type="gramEnd"/>
+            <w:r>
+              <w:rPr>
+                <w:rFonts w:ascii="Calibri" w:eastAsia="Times New Roman" w:hAnsi="Calibri" w:cs="Times New Roman"/>
+                <w:color w:val="000000"/>
+              </w:rPr>
+              <w:t xml:space="preserve"> of users</w:t>
+            </w:r>
+          </w:p>
+        </w:tc>
+        <w:tc>
+          <w:tcPr>
+            <w:tcW w:w="1164" w:type="pct"/>
             <w:shd w:val="clear" w:color="auto" w:fill="auto"/>
             <w:noWrap/>
             <w:vAlign w:val="bottom"/>
@@ -2459,28 +2900,53 @@
                 <w:color w:val="000000"/>
               </w:rPr>
             </w:pPr>
-            <w:r>
-              <w:rPr>
-                <w:rFonts w:ascii="Calibri" w:eastAsia="Times New Roman" w:hAnsi="Calibri" w:cs="Times New Roman"/>
-                <w:color w:val="000000"/>
-              </w:rPr>
-              <w:t>agreement between whole team;</w:t>
-            </w:r>
-          </w:p>
-          <w:p>
-            <w:pPr>
-              <w:spacing w:after="0" w:line="240" w:lineRule="auto"/>
-              <w:rPr>
-                <w:rFonts w:ascii="Calibri" w:eastAsia="Times New Roman" w:hAnsi="Calibri" w:cs="Times New Roman"/>
-                <w:color w:val="000000"/>
-              </w:rPr>
-            </w:pPr>
-            <w:r>
-              <w:rPr>
-                <w:rFonts w:ascii="Calibri" w:eastAsia="Times New Roman" w:hAnsi="Calibri" w:cs="Times New Roman"/>
-                <w:color w:val="000000"/>
-              </w:rPr>
-              <w:t xml:space="preserve"> clarify with interviewee if unclear</w:t>
+            <w:proofErr w:type="gramStart"/>
+            <w:r>
+              <w:rPr>
+                <w:rFonts w:ascii="Calibri" w:eastAsia="Times New Roman" w:hAnsi="Calibri" w:cs="Times New Roman"/>
+                <w:color w:val="000000"/>
+              </w:rPr>
+              <w:t>agreement</w:t>
+            </w:r>
+            <w:proofErr w:type="gramEnd"/>
+            <w:r>
+              <w:rPr>
+                <w:rFonts w:ascii="Calibri" w:eastAsia="Times New Roman" w:hAnsi="Calibri" w:cs="Times New Roman"/>
+                <w:color w:val="000000"/>
+              </w:rPr>
+              <w:t xml:space="preserve"> between whole team;</w:t>
+            </w:r>
+          </w:p>
+          <w:p>
+            <w:pPr>
+              <w:spacing w:after="0" w:line="240" w:lineRule="auto"/>
+              <w:rPr>
+                <w:rFonts w:ascii="Calibri" w:eastAsia="Times New Roman" w:hAnsi="Calibri" w:cs="Times New Roman"/>
+                <w:color w:val="000000"/>
+              </w:rPr>
+            </w:pPr>
+            <w:r>
+              <w:rPr>
+                <w:rFonts w:ascii="Calibri" w:eastAsia="Times New Roman" w:hAnsi="Calibri" w:cs="Times New Roman"/>
+                <w:color w:val="000000"/>
+              </w:rPr>
+              <w:t xml:space="preserve"> </w:t>
+            </w:r>
+            <w:proofErr w:type="gramStart"/>
+            <w:r>
+              <w:rPr>
+                <w:rFonts w:ascii="Calibri" w:eastAsia="Times New Roman" w:hAnsi="Calibri" w:cs="Times New Roman"/>
+                <w:color w:val="000000"/>
+              </w:rPr>
+              <w:t>clarify</w:t>
+            </w:r>
+            <w:proofErr w:type="gramEnd"/>
+            <w:r>
+              <w:rPr>
+                <w:rFonts w:ascii="Calibri" w:eastAsia="Times New Roman" w:hAnsi="Calibri" w:cs="Times New Roman"/>
+                <w:color w:val="000000"/>
+              </w:rPr>
+              <w:t xml:space="preserve"> with interviewee if unclear</w:t>
             </w:r>
           </w:p>
         </w:tc>
@@ -2635,7 +3101,7 @@
         </w:tc>
         <w:tc>
           <w:tcPr>
-            <w:tcW w:w="529" w:type="pct"/>
+            <w:tcW w:w="595" w:type="pct"/>
             <w:shd w:val="clear" w:color="auto" w:fill="auto"/>
             <w:noWrap/>
             <w:vAlign w:val="bottom"/>
@@ -2659,7 +3125,7 @@
         </w:tc>
         <w:tc>
           <w:tcPr>
-            <w:tcW w:w="992" w:type="pct"/>
+            <w:tcW w:w="926" w:type="pct"/>
             <w:shd w:val="clear" w:color="auto" w:fill="auto"/>
             <w:noWrap/>
             <w:vAlign w:val="bottom"/>
@@ -2693,29 +3159,61 @@
                 <w:rFonts w:ascii="Calibri" w:eastAsia="Times New Roman" w:hAnsi="Calibri" w:cs="Times New Roman"/>
                 <w:color w:val="000000"/>
               </w:rPr>
-              <w:t xml:space="preserve"> unable to sift through all our previous</w:t>
-            </w:r>
-          </w:p>
-          <w:p>
-            <w:pPr>
-              <w:spacing w:after="0" w:line="240" w:lineRule="auto"/>
-              <w:rPr>
-                <w:rFonts w:ascii="Calibri" w:eastAsia="Times New Roman" w:hAnsi="Calibri" w:cs="Times New Roman"/>
-                <w:color w:val="000000"/>
-              </w:rPr>
-            </w:pPr>
-            <w:r>
-              <w:rPr>
-                <w:rFonts w:ascii="Calibri" w:eastAsia="Times New Roman" w:hAnsi="Calibri" w:cs="Times New Roman"/>
-                <w:color w:val="000000"/>
-              </w:rPr>
-              <w:t xml:space="preserve"> work thoroughly</w:t>
-            </w:r>
-          </w:p>
-        </w:tc>
-        <w:tc>
-          <w:tcPr>
-            <w:tcW w:w="1165" w:type="pct"/>
+              <w:t xml:space="preserve"> </w:t>
+            </w:r>
+            <w:proofErr w:type="gramStart"/>
+            <w:r>
+              <w:rPr>
+                <w:rFonts w:ascii="Calibri" w:eastAsia="Times New Roman" w:hAnsi="Calibri" w:cs="Times New Roman"/>
+                <w:color w:val="000000"/>
+              </w:rPr>
+              <w:t>unable</w:t>
+            </w:r>
+            <w:proofErr w:type="gramEnd"/>
+            <w:r>
+              <w:rPr>
+                <w:rFonts w:ascii="Calibri" w:eastAsia="Times New Roman" w:hAnsi="Calibri" w:cs="Times New Roman"/>
+                <w:color w:val="000000"/>
+              </w:rPr>
+              <w:t xml:space="preserve"> to sift through all our previous</w:t>
+            </w:r>
+          </w:p>
+          <w:p>
+            <w:pPr>
+              <w:spacing w:after="0" w:line="240" w:lineRule="auto"/>
+              <w:rPr>
+                <w:rFonts w:ascii="Calibri" w:eastAsia="Times New Roman" w:hAnsi="Calibri" w:cs="Times New Roman"/>
+                <w:color w:val="000000"/>
+              </w:rPr>
+            </w:pPr>
+            <w:r>
+              <w:rPr>
+                <w:rFonts w:ascii="Calibri" w:eastAsia="Times New Roman" w:hAnsi="Calibri" w:cs="Times New Roman"/>
+                <w:color w:val="000000"/>
+              </w:rPr>
+              <w:t xml:space="preserve"> </w:t>
+            </w:r>
+            <w:proofErr w:type="gramStart"/>
+            <w:r>
+              <w:rPr>
+                <w:rFonts w:ascii="Calibri" w:eastAsia="Times New Roman" w:hAnsi="Calibri" w:cs="Times New Roman"/>
+                <w:color w:val="000000"/>
+              </w:rPr>
+              <w:t>work</w:t>
+            </w:r>
+            <w:proofErr w:type="gramEnd"/>
+            <w:r>
+              <w:rPr>
+                <w:rFonts w:ascii="Calibri" w:eastAsia="Times New Roman" w:hAnsi="Calibri" w:cs="Times New Roman"/>
+                <w:color w:val="000000"/>
+              </w:rPr>
+              <w:t xml:space="preserve"> thoroughly</w:t>
+            </w:r>
+          </w:p>
+        </w:tc>
+        <w:tc>
+          <w:tcPr>
+            <w:tcW w:w="1164" w:type="pct"/>
             <w:shd w:val="clear" w:color="auto" w:fill="auto"/>
             <w:noWrap/>
             <w:vAlign w:val="bottom"/>
@@ -2749,7 +3247,23 @@
                 <w:rFonts w:ascii="Calibri" w:eastAsia="Times New Roman" w:hAnsi="Calibri" w:cs="Times New Roman"/>
                 <w:color w:val="000000"/>
               </w:rPr>
-              <w:t xml:space="preserve"> short and sweet, NO BS!</w:t>
+              <w:t xml:space="preserve"> </w:t>
+            </w:r>
+            <w:proofErr w:type="gramStart"/>
+            <w:r>
+              <w:rPr>
+                <w:rFonts w:ascii="Calibri" w:eastAsia="Times New Roman" w:hAnsi="Calibri" w:cs="Times New Roman"/>
+                <w:color w:val="000000"/>
+              </w:rPr>
+              <w:t>short</w:t>
+            </w:r>
+            <w:proofErr w:type="gramEnd"/>
+            <w:r>
+              <w:rPr>
+                <w:rFonts w:ascii="Calibri" w:eastAsia="Times New Roman" w:hAnsi="Calibri" w:cs="Times New Roman"/>
+                <w:color w:val="000000"/>
+              </w:rPr>
+              <w:t xml:space="preserve"> and sweet, NO BS!</w:t>
             </w:r>
           </w:p>
         </w:tc>
@@ -2821,6 +3335,7 @@
                 <w:color w:val="000000"/>
               </w:rPr>
             </w:pPr>
+            <w:proofErr w:type="spellStart"/>
             <w:r>
               <w:rPr>
                 <w:rFonts w:ascii="Calibri" w:eastAsia="Times New Roman" w:hAnsi="Calibri" w:cs="Times New Roman"/>
@@ -2828,6 +3343,7 @@
               </w:rPr>
               <w:t>Siyao</w:t>
             </w:r>
+            <w:proofErr w:type="spellEnd"/>
           </w:p>
         </w:tc>
         <w:tc>
@@ -2904,7 +3420,7 @@
         </w:tc>
         <w:tc>
           <w:tcPr>
-            <w:tcW w:w="529" w:type="pct"/>
+            <w:tcW w:w="595" w:type="pct"/>
             <w:shd w:val="clear" w:color="auto" w:fill="auto"/>
             <w:noWrap/>
             <w:vAlign w:val="bottom"/>
@@ -2928,7 +3444,7 @@
         </w:tc>
         <w:tc>
           <w:tcPr>
-            <w:tcW w:w="992" w:type="pct"/>
+            <w:tcW w:w="926" w:type="pct"/>
             <w:shd w:val="clear" w:color="auto" w:fill="auto"/>
             <w:noWrap/>
             <w:vAlign w:val="bottom"/>
@@ -2962,45 +3478,93 @@
                 <w:rFonts w:ascii="Calibri" w:eastAsia="Times New Roman" w:hAnsi="Calibri" w:cs="Times New Roman"/>
                 <w:color w:val="000000"/>
               </w:rPr>
-              <w:t xml:space="preserve"> work;</w:t>
-            </w:r>
-          </w:p>
-          <w:p>
-            <w:pPr>
-              <w:spacing w:after="0" w:line="240" w:lineRule="auto"/>
-              <w:rPr>
-                <w:rFonts w:ascii="Calibri" w:eastAsia="Times New Roman" w:hAnsi="Calibri" w:cs="Times New Roman"/>
-                <w:color w:val="000000"/>
-              </w:rPr>
-            </w:pPr>
-            <w:r>
-              <w:rPr>
-                <w:rFonts w:ascii="Calibri" w:eastAsia="Times New Roman" w:hAnsi="Calibri" w:cs="Times New Roman"/>
-                <w:color w:val="000000"/>
-              </w:rPr>
-              <w:t xml:space="preserve"> being embarrassed and skipping over</w:t>
-            </w:r>
-          </w:p>
-          <w:p>
-            <w:pPr>
-              <w:spacing w:after="0" w:line="240" w:lineRule="auto"/>
-              <w:rPr>
-                <w:rFonts w:ascii="Calibri" w:eastAsia="Times New Roman" w:hAnsi="Calibri" w:cs="Times New Roman"/>
-                <w:color w:val="000000"/>
-              </w:rPr>
-            </w:pPr>
-            <w:r>
-              <w:rPr>
-                <w:rFonts w:ascii="Calibri" w:eastAsia="Times New Roman" w:hAnsi="Calibri" w:cs="Times New Roman"/>
-                <w:color w:val="000000"/>
-              </w:rPr>
-              <w:t xml:space="preserve"> parts that needed work</w:t>
-            </w:r>
-          </w:p>
-        </w:tc>
-        <w:tc>
-          <w:tcPr>
-            <w:tcW w:w="1165" w:type="pct"/>
+              <w:t xml:space="preserve"> </w:t>
+            </w:r>
+            <w:proofErr w:type="gramStart"/>
+            <w:r>
+              <w:rPr>
+                <w:rFonts w:ascii="Calibri" w:eastAsia="Times New Roman" w:hAnsi="Calibri" w:cs="Times New Roman"/>
+                <w:color w:val="000000"/>
+              </w:rPr>
+              <w:t>work</w:t>
+            </w:r>
+            <w:proofErr w:type="gramEnd"/>
+            <w:r>
+              <w:rPr>
+                <w:rFonts w:ascii="Calibri" w:eastAsia="Times New Roman" w:hAnsi="Calibri" w:cs="Times New Roman"/>
+                <w:color w:val="000000"/>
+              </w:rPr>
+              <w:t>;</w:t>
+            </w:r>
+          </w:p>
+          <w:p>
+            <w:pPr>
+              <w:spacing w:after="0" w:line="240" w:lineRule="auto"/>
+              <w:rPr>
+                <w:rFonts w:ascii="Calibri" w:eastAsia="Times New Roman" w:hAnsi="Calibri" w:cs="Times New Roman"/>
+                <w:color w:val="000000"/>
+              </w:rPr>
+            </w:pPr>
+            <w:r>
+              <w:rPr>
+                <w:rFonts w:ascii="Calibri" w:eastAsia="Times New Roman" w:hAnsi="Calibri" w:cs="Times New Roman"/>
+                <w:color w:val="000000"/>
+              </w:rPr>
+              <w:t xml:space="preserve"> </w:t>
+            </w:r>
+            <w:proofErr w:type="gramStart"/>
+            <w:r>
+              <w:rPr>
+                <w:rFonts w:ascii="Calibri" w:eastAsia="Times New Roman" w:hAnsi="Calibri" w:cs="Times New Roman"/>
+                <w:color w:val="000000"/>
+              </w:rPr>
+              <w:t>being</w:t>
+            </w:r>
+            <w:proofErr w:type="gramEnd"/>
+            <w:r>
+              <w:rPr>
+                <w:rFonts w:ascii="Calibri" w:eastAsia="Times New Roman" w:hAnsi="Calibri" w:cs="Times New Roman"/>
+                <w:color w:val="000000"/>
+              </w:rPr>
+              <w:t xml:space="preserve"> embarrassed and skipping over</w:t>
+            </w:r>
+          </w:p>
+          <w:p>
+            <w:pPr>
+              <w:spacing w:after="0" w:line="240" w:lineRule="auto"/>
+              <w:rPr>
+                <w:rFonts w:ascii="Calibri" w:eastAsia="Times New Roman" w:hAnsi="Calibri" w:cs="Times New Roman"/>
+                <w:color w:val="000000"/>
+              </w:rPr>
+            </w:pPr>
+            <w:r>
+              <w:rPr>
+                <w:rFonts w:ascii="Calibri" w:eastAsia="Times New Roman" w:hAnsi="Calibri" w:cs="Times New Roman"/>
+                <w:color w:val="000000"/>
+              </w:rPr>
+              <w:t xml:space="preserve"> </w:t>
+            </w:r>
+            <w:proofErr w:type="gramStart"/>
+            <w:r>
+              <w:rPr>
+                <w:rFonts w:ascii="Calibri" w:eastAsia="Times New Roman" w:hAnsi="Calibri" w:cs="Times New Roman"/>
+                <w:color w:val="000000"/>
+              </w:rPr>
+              <w:t>parts</w:t>
+            </w:r>
+            <w:proofErr w:type="gramEnd"/>
+            <w:r>
+              <w:rPr>
+                <w:rFonts w:ascii="Calibri" w:eastAsia="Times New Roman" w:hAnsi="Calibri" w:cs="Times New Roman"/>
+                <w:color w:val="000000"/>
+              </w:rPr>
+              <w:t xml:space="preserve"> that needed work</w:t>
+            </w:r>
+          </w:p>
+        </w:tc>
+        <w:tc>
+          <w:tcPr>
+            <w:tcW w:w="1164" w:type="pct"/>
             <w:shd w:val="clear" w:color="auto" w:fill="auto"/>
             <w:noWrap/>
             <w:vAlign w:val="bottom"/>
@@ -3029,12 +3593,21 @@
                 <w:color w:val="000000"/>
               </w:rPr>
             </w:pPr>
-            <w:r>
-              <w:rPr>
-                <w:rFonts w:ascii="Calibri" w:eastAsia="Times New Roman" w:hAnsi="Calibri" w:cs="Times New Roman"/>
-                <w:color w:val="000000"/>
-              </w:rPr>
-              <w:t>keep notes from previous sessions to help remember what problems we had and could work on</w:t>
+            <w:proofErr w:type="gramStart"/>
+            <w:r>
+              <w:rPr>
+                <w:rFonts w:ascii="Calibri" w:eastAsia="Times New Roman" w:hAnsi="Calibri" w:cs="Times New Roman"/>
+                <w:color w:val="000000"/>
+              </w:rPr>
+              <w:t>keep</w:t>
+            </w:r>
+            <w:proofErr w:type="gramEnd"/>
+            <w:r>
+              <w:rPr>
+                <w:rFonts w:ascii="Calibri" w:eastAsia="Times New Roman" w:hAnsi="Calibri" w:cs="Times New Roman"/>
+                <w:color w:val="000000"/>
+              </w:rPr>
+              <w:t xml:space="preserve"> notes from previous sessions to help remember what problems we had and could work on</w:t>
             </w:r>
           </w:p>
         </w:tc>

</xml_diff>

<commit_message>
changed dates for last few projects, as we had been unaware of what exactly elicitation entailed when we made the plan
</commit_message>
<xml_diff>
--- a/management_plan.docx
+++ b/management_plan.docx
@@ -466,21 +466,12 @@
                 <w:color w:val="000000"/>
               </w:rPr>
             </w:pPr>
-            <w:proofErr w:type="gramStart"/>
-            <w:r>
-              <w:rPr>
-                <w:rFonts w:ascii="Calibri" w:eastAsia="Times New Roman" w:hAnsi="Calibri" w:cs="Times New Roman"/>
-                <w:color w:val="000000"/>
-              </w:rPr>
-              <w:t>n</w:t>
-            </w:r>
-            <w:proofErr w:type="gramEnd"/>
-            <w:r>
-              <w:rPr>
-                <w:rFonts w:ascii="Calibri" w:eastAsia="Times New Roman" w:hAnsi="Calibri" w:cs="Times New Roman"/>
-                <w:color w:val="000000"/>
-              </w:rPr>
-              <w:t>/a</w:t>
+            <w:r>
+              <w:rPr>
+                <w:rFonts w:ascii="Calibri" w:eastAsia="Times New Roman" w:hAnsi="Calibri" w:cs="Times New Roman"/>
+                <w:color w:val="000000"/>
+              </w:rPr>
+              <w:t>n/a</w:t>
             </w:r>
           </w:p>
         </w:tc>
@@ -515,21 +506,12 @@
                 <w:color w:val="000000"/>
               </w:rPr>
             </w:pPr>
-            <w:proofErr w:type="gramStart"/>
-            <w:r>
-              <w:rPr>
-                <w:rFonts w:ascii="Calibri" w:eastAsia="Times New Roman" w:hAnsi="Calibri" w:cs="Times New Roman"/>
-                <w:color w:val="000000"/>
-              </w:rPr>
-              <w:t>too</w:t>
-            </w:r>
-            <w:proofErr w:type="gramEnd"/>
-            <w:r>
-              <w:rPr>
-                <w:rFonts w:ascii="Calibri" w:eastAsia="Times New Roman" w:hAnsi="Calibri" w:cs="Times New Roman"/>
-                <w:color w:val="000000"/>
-              </w:rPr>
-              <w:t xml:space="preserve"> many competing products</w:t>
+            <w:r>
+              <w:rPr>
+                <w:rFonts w:ascii="Calibri" w:eastAsia="Times New Roman" w:hAnsi="Calibri" w:cs="Times New Roman"/>
+                <w:color w:val="000000"/>
+              </w:rPr>
+              <w:t>too many competing products</w:t>
             </w:r>
           </w:p>
         </w:tc>
@@ -569,23 +551,7 @@
                 <w:rFonts w:ascii="Calibri" w:eastAsia="Times New Roman" w:hAnsi="Calibri" w:cs="Times New Roman"/>
                 <w:color w:val="000000"/>
               </w:rPr>
-              <w:t xml:space="preserve"> </w:t>
-            </w:r>
-            <w:proofErr w:type="gramStart"/>
-            <w:r>
-              <w:rPr>
-                <w:rFonts w:ascii="Calibri" w:eastAsia="Times New Roman" w:hAnsi="Calibri" w:cs="Times New Roman"/>
-                <w:color w:val="000000"/>
-              </w:rPr>
-              <w:t>make</w:t>
-            </w:r>
-            <w:proofErr w:type="gramEnd"/>
-            <w:r>
-              <w:rPr>
-                <w:rFonts w:ascii="Calibri" w:eastAsia="Times New Roman" w:hAnsi="Calibri" w:cs="Times New Roman"/>
-                <w:color w:val="000000"/>
-              </w:rPr>
-              <w:t xml:space="preserve"> sure all on same page before breaking up</w:t>
+              <w:t xml:space="preserve"> make sure all on same page before breaking up</w:t>
             </w:r>
           </w:p>
         </w:tc>
@@ -657,7 +623,6 @@
                 <w:color w:val="000000"/>
               </w:rPr>
             </w:pPr>
-            <w:proofErr w:type="spellStart"/>
             <w:r>
               <w:rPr>
                 <w:rFonts w:ascii="Calibri" w:eastAsia="Times New Roman" w:hAnsi="Calibri" w:cs="Times New Roman"/>
@@ -665,7 +630,6 @@
               </w:rPr>
               <w:t>Skyler</w:t>
             </w:r>
-            <w:proofErr w:type="spellEnd"/>
           </w:p>
         </w:tc>
         <w:tc>
@@ -800,48 +764,23 @@
                 <w:rFonts w:ascii="Calibri" w:eastAsia="Times New Roman" w:hAnsi="Calibri" w:cs="Times New Roman"/>
                 <w:color w:val="000000"/>
               </w:rPr>
-              <w:t xml:space="preserve"> </w:t>
-            </w:r>
-            <w:proofErr w:type="gramStart"/>
-            <w:r>
-              <w:rPr>
-                <w:rFonts w:ascii="Calibri" w:eastAsia="Times New Roman" w:hAnsi="Calibri" w:cs="Times New Roman"/>
-                <w:color w:val="000000"/>
-              </w:rPr>
-              <w:t>lots</w:t>
-            </w:r>
-            <w:proofErr w:type="gramEnd"/>
-            <w:r>
-              <w:rPr>
-                <w:rFonts w:ascii="Calibri" w:eastAsia="Times New Roman" w:hAnsi="Calibri" w:cs="Times New Roman"/>
-                <w:color w:val="000000"/>
-              </w:rPr>
-              <w:t xml:space="preserve"> being due on 9/27; </w:t>
-            </w:r>
-          </w:p>
-          <w:p>
-            <w:pPr>
-              <w:spacing w:after="0" w:line="240" w:lineRule="auto"/>
-              <w:rPr>
-                <w:rFonts w:ascii="Calibri" w:eastAsia="Times New Roman" w:hAnsi="Calibri" w:cs="Times New Roman"/>
-                <w:color w:val="000000"/>
-              </w:rPr>
-            </w:pPr>
-            <w:proofErr w:type="gramStart"/>
-            <w:r>
-              <w:rPr>
-                <w:rFonts w:ascii="Calibri" w:eastAsia="Times New Roman" w:hAnsi="Calibri" w:cs="Times New Roman"/>
-                <w:color w:val="000000"/>
-              </w:rPr>
-              <w:t>not</w:t>
-            </w:r>
-            <w:proofErr w:type="gramEnd"/>
-            <w:r>
-              <w:rPr>
-                <w:rFonts w:ascii="Calibri" w:eastAsia="Times New Roman" w:hAnsi="Calibri" w:cs="Times New Roman"/>
-                <w:color w:val="000000"/>
-              </w:rPr>
-              <w:t xml:space="preserve"> splitting up work equally</w:t>
+              <w:t xml:space="preserve"> lots being due on 9/27; </w:t>
+            </w:r>
+          </w:p>
+          <w:p>
+            <w:pPr>
+              <w:spacing w:after="0" w:line="240" w:lineRule="auto"/>
+              <w:rPr>
+                <w:rFonts w:ascii="Calibri" w:eastAsia="Times New Roman" w:hAnsi="Calibri" w:cs="Times New Roman"/>
+                <w:color w:val="000000"/>
+              </w:rPr>
+            </w:pPr>
+            <w:r>
+              <w:rPr>
+                <w:rFonts w:ascii="Calibri" w:eastAsia="Times New Roman" w:hAnsi="Calibri" w:cs="Times New Roman"/>
+                <w:color w:val="000000"/>
+              </w:rPr>
+              <w:t>not splitting up work equally</w:t>
             </w:r>
           </w:p>
         </w:tc>
@@ -860,53 +799,28 @@
                 <w:color w:val="000000"/>
               </w:rPr>
             </w:pPr>
-            <w:proofErr w:type="spellStart"/>
-            <w:r>
-              <w:rPr>
-                <w:rFonts w:ascii="Calibri" w:eastAsia="Times New Roman" w:hAnsi="Calibri" w:cs="Times New Roman"/>
-                <w:color w:val="000000"/>
-              </w:rPr>
-              <w:t>Skyler</w:t>
-            </w:r>
-            <w:proofErr w:type="spellEnd"/>
-            <w:r>
-              <w:rPr>
-                <w:rFonts w:ascii="Calibri" w:eastAsia="Times New Roman" w:hAnsi="Calibri" w:cs="Times New Roman"/>
-                <w:color w:val="000000"/>
-              </w:rPr>
-              <w:t xml:space="preserve"> keeps schedule updated as semester goes on;</w:t>
-            </w:r>
-          </w:p>
-          <w:p>
-            <w:pPr>
-              <w:spacing w:after="0" w:line="240" w:lineRule="auto"/>
-              <w:rPr>
-                <w:rFonts w:ascii="Calibri" w:eastAsia="Times New Roman" w:hAnsi="Calibri" w:cs="Times New Roman"/>
-                <w:color w:val="000000"/>
-              </w:rPr>
-            </w:pPr>
-            <w:r>
-              <w:rPr>
-                <w:rFonts w:ascii="Calibri" w:eastAsia="Times New Roman" w:hAnsi="Calibri" w:cs="Times New Roman"/>
-                <w:color w:val="000000"/>
-              </w:rPr>
-              <w:t xml:space="preserve"> </w:t>
-            </w:r>
-            <w:proofErr w:type="gramStart"/>
-            <w:r>
-              <w:rPr>
-                <w:rFonts w:ascii="Calibri" w:eastAsia="Times New Roman" w:hAnsi="Calibri" w:cs="Times New Roman"/>
-                <w:color w:val="000000"/>
-              </w:rPr>
-              <w:t>maintains</w:t>
-            </w:r>
-            <w:proofErr w:type="gramEnd"/>
-            <w:r>
-              <w:rPr>
-                <w:rFonts w:ascii="Calibri" w:eastAsia="Times New Roman" w:hAnsi="Calibri" w:cs="Times New Roman"/>
-                <w:color w:val="000000"/>
-              </w:rPr>
-              <w:t xml:space="preserve"> Google doc of schedule for all the see if needed</w:t>
+            <w:r>
+              <w:rPr>
+                <w:rFonts w:ascii="Calibri" w:eastAsia="Times New Roman" w:hAnsi="Calibri" w:cs="Times New Roman"/>
+                <w:color w:val="000000"/>
+              </w:rPr>
+              <w:t>Skyler keeps schedule updated as semester goes on;</w:t>
+            </w:r>
+          </w:p>
+          <w:p>
+            <w:pPr>
+              <w:spacing w:after="0" w:line="240" w:lineRule="auto"/>
+              <w:rPr>
+                <w:rFonts w:ascii="Calibri" w:eastAsia="Times New Roman" w:hAnsi="Calibri" w:cs="Times New Roman"/>
+                <w:color w:val="000000"/>
+              </w:rPr>
+            </w:pPr>
+            <w:r>
+              <w:rPr>
+                <w:rFonts w:ascii="Calibri" w:eastAsia="Times New Roman" w:hAnsi="Calibri" w:cs="Times New Roman"/>
+                <w:color w:val="000000"/>
+              </w:rPr>
+              <w:t xml:space="preserve"> maintains Google doc of schedule for all the see if needed</w:t>
             </w:r>
           </w:p>
         </w:tc>
@@ -985,7 +899,6 @@
                 <w:color w:val="000000"/>
               </w:rPr>
             </w:pPr>
-            <w:proofErr w:type="spellStart"/>
             <w:r>
               <w:rPr>
                 <w:rFonts w:ascii="Calibri" w:eastAsia="Times New Roman" w:hAnsi="Calibri" w:cs="Times New Roman"/>
@@ -993,7 +906,6 @@
               </w:rPr>
               <w:t>Siyao</w:t>
             </w:r>
-            <w:proofErr w:type="spellEnd"/>
           </w:p>
         </w:tc>
         <w:tc>
@@ -1083,21 +995,12 @@
                 <w:color w:val="000000"/>
               </w:rPr>
             </w:pPr>
-            <w:proofErr w:type="gramStart"/>
-            <w:r>
-              <w:rPr>
-                <w:rFonts w:ascii="Calibri" w:eastAsia="Times New Roman" w:hAnsi="Calibri" w:cs="Times New Roman"/>
-                <w:color w:val="000000"/>
-              </w:rPr>
-              <w:t>n</w:t>
-            </w:r>
-            <w:proofErr w:type="gramEnd"/>
-            <w:r>
-              <w:rPr>
-                <w:rFonts w:ascii="Calibri" w:eastAsia="Times New Roman" w:hAnsi="Calibri" w:cs="Times New Roman"/>
-                <w:color w:val="000000"/>
-              </w:rPr>
-              <w:t>/a</w:t>
+            <w:r>
+              <w:rPr>
+                <w:rFonts w:ascii="Calibri" w:eastAsia="Times New Roman" w:hAnsi="Calibri" w:cs="Times New Roman"/>
+                <w:color w:val="000000"/>
+              </w:rPr>
+              <w:t>n/a</w:t>
             </w:r>
           </w:p>
         </w:tc>
@@ -1121,119 +1024,55 @@
                 <w:rFonts w:ascii="Calibri" w:eastAsia="Times New Roman" w:hAnsi="Calibri" w:cs="Times New Roman"/>
                 <w:color w:val="000000"/>
               </w:rPr>
-              <w:t>Not finding non-</w:t>
-            </w:r>
-            <w:proofErr w:type="spellStart"/>
-            <w:r>
-              <w:rPr>
-                <w:rFonts w:ascii="Calibri" w:eastAsia="Times New Roman" w:hAnsi="Calibri" w:cs="Times New Roman"/>
-                <w:color w:val="000000"/>
-              </w:rPr>
-              <w:t>smartphone</w:t>
-            </w:r>
-            <w:proofErr w:type="spellEnd"/>
-            <w:r>
-              <w:rPr>
-                <w:rFonts w:ascii="Calibri" w:eastAsia="Times New Roman" w:hAnsi="Calibri" w:cs="Times New Roman"/>
-                <w:color w:val="000000"/>
-              </w:rPr>
-              <w:t xml:space="preserve"> apps to</w:t>
-            </w:r>
-          </w:p>
-          <w:p>
-            <w:pPr>
-              <w:spacing w:after="0" w:line="240" w:lineRule="auto"/>
-              <w:rPr>
-                <w:rFonts w:ascii="Calibri" w:eastAsia="Times New Roman" w:hAnsi="Calibri" w:cs="Times New Roman"/>
-                <w:color w:val="000000"/>
-              </w:rPr>
-            </w:pPr>
-            <w:r>
-              <w:rPr>
-                <w:rFonts w:ascii="Calibri" w:eastAsia="Times New Roman" w:hAnsi="Calibri" w:cs="Times New Roman"/>
-                <w:color w:val="000000"/>
-              </w:rPr>
-              <w:t xml:space="preserve"> </w:t>
-            </w:r>
-            <w:proofErr w:type="gramStart"/>
-            <w:r>
-              <w:rPr>
-                <w:rFonts w:ascii="Calibri" w:eastAsia="Times New Roman" w:hAnsi="Calibri" w:cs="Times New Roman"/>
-                <w:color w:val="000000"/>
-              </w:rPr>
-              <w:t>compare</w:t>
-            </w:r>
-            <w:proofErr w:type="gramEnd"/>
-            <w:r>
-              <w:rPr>
-                <w:rFonts w:ascii="Calibri" w:eastAsia="Times New Roman" w:hAnsi="Calibri" w:cs="Times New Roman"/>
-                <w:color w:val="000000"/>
-              </w:rPr>
-              <w:t xml:space="preserve"> to;</w:t>
-            </w:r>
-          </w:p>
-          <w:p>
-            <w:pPr>
-              <w:spacing w:after="0" w:line="240" w:lineRule="auto"/>
-              <w:rPr>
-                <w:rFonts w:ascii="Calibri" w:eastAsia="Times New Roman" w:hAnsi="Calibri" w:cs="Times New Roman"/>
-                <w:color w:val="000000"/>
-              </w:rPr>
-            </w:pPr>
-            <w:r>
-              <w:rPr>
-                <w:rFonts w:ascii="Calibri" w:eastAsia="Times New Roman" w:hAnsi="Calibri" w:cs="Times New Roman"/>
-                <w:color w:val="000000"/>
-              </w:rPr>
-              <w:t xml:space="preserve"> </w:t>
-            </w:r>
-            <w:proofErr w:type="gramStart"/>
-            <w:r>
-              <w:rPr>
-                <w:rFonts w:ascii="Calibri" w:eastAsia="Times New Roman" w:hAnsi="Calibri" w:cs="Times New Roman"/>
-                <w:color w:val="000000"/>
-              </w:rPr>
-              <w:t>try</w:t>
-            </w:r>
-            <w:proofErr w:type="gramEnd"/>
-            <w:r>
-              <w:rPr>
-                <w:rFonts w:ascii="Calibri" w:eastAsia="Times New Roman" w:hAnsi="Calibri" w:cs="Times New Roman"/>
-                <w:color w:val="000000"/>
-              </w:rPr>
-              <w:t xml:space="preserve"> to synthesize too many different</w:t>
-            </w:r>
-          </w:p>
-          <w:p>
-            <w:pPr>
-              <w:spacing w:after="0" w:line="240" w:lineRule="auto"/>
-              <w:rPr>
-                <w:rFonts w:ascii="Calibri" w:eastAsia="Times New Roman" w:hAnsi="Calibri" w:cs="Times New Roman"/>
-                <w:color w:val="000000"/>
-              </w:rPr>
-            </w:pPr>
-            <w:r>
-              <w:rPr>
-                <w:rFonts w:ascii="Calibri" w:eastAsia="Times New Roman" w:hAnsi="Calibri" w:cs="Times New Roman"/>
-                <w:color w:val="000000"/>
-              </w:rPr>
-              <w:t xml:space="preserve"> </w:t>
-            </w:r>
-            <w:proofErr w:type="gramStart"/>
-            <w:r>
-              <w:rPr>
-                <w:rFonts w:ascii="Calibri" w:eastAsia="Times New Roman" w:hAnsi="Calibri" w:cs="Times New Roman"/>
-                <w:color w:val="000000"/>
-              </w:rPr>
-              <w:t>other</w:t>
-            </w:r>
-            <w:proofErr w:type="gramEnd"/>
-            <w:r>
-              <w:rPr>
-                <w:rFonts w:ascii="Calibri" w:eastAsia="Times New Roman" w:hAnsi="Calibri" w:cs="Times New Roman"/>
-                <w:color w:val="000000"/>
-              </w:rPr>
-              <w:t xml:space="preserve"> product ideas</w:t>
+              <w:t>Not finding non-smartphone apps to</w:t>
+            </w:r>
+          </w:p>
+          <w:p>
+            <w:pPr>
+              <w:spacing w:after="0" w:line="240" w:lineRule="auto"/>
+              <w:rPr>
+                <w:rFonts w:ascii="Calibri" w:eastAsia="Times New Roman" w:hAnsi="Calibri" w:cs="Times New Roman"/>
+                <w:color w:val="000000"/>
+              </w:rPr>
+            </w:pPr>
+            <w:r>
+              <w:rPr>
+                <w:rFonts w:ascii="Calibri" w:eastAsia="Times New Roman" w:hAnsi="Calibri" w:cs="Times New Roman"/>
+                <w:color w:val="000000"/>
+              </w:rPr>
+              <w:t xml:space="preserve"> compare to;</w:t>
+            </w:r>
+          </w:p>
+          <w:p>
+            <w:pPr>
+              <w:spacing w:after="0" w:line="240" w:lineRule="auto"/>
+              <w:rPr>
+                <w:rFonts w:ascii="Calibri" w:eastAsia="Times New Roman" w:hAnsi="Calibri" w:cs="Times New Roman"/>
+                <w:color w:val="000000"/>
+              </w:rPr>
+            </w:pPr>
+            <w:r>
+              <w:rPr>
+                <w:rFonts w:ascii="Calibri" w:eastAsia="Times New Roman" w:hAnsi="Calibri" w:cs="Times New Roman"/>
+                <w:color w:val="000000"/>
+              </w:rPr>
+              <w:t xml:space="preserve"> try to synthesize too many different</w:t>
+            </w:r>
+          </w:p>
+          <w:p>
+            <w:pPr>
+              <w:spacing w:after="0" w:line="240" w:lineRule="auto"/>
+              <w:rPr>
+                <w:rFonts w:ascii="Calibri" w:eastAsia="Times New Roman" w:hAnsi="Calibri" w:cs="Times New Roman"/>
+                <w:color w:val="000000"/>
+              </w:rPr>
+            </w:pPr>
+            <w:r>
+              <w:rPr>
+                <w:rFonts w:ascii="Calibri" w:eastAsia="Times New Roman" w:hAnsi="Calibri" w:cs="Times New Roman"/>
+                <w:color w:val="000000"/>
+              </w:rPr>
+              <w:t xml:space="preserve"> other product ideas</w:t>
             </w:r>
           </w:p>
         </w:tc>
@@ -1273,23 +1112,7 @@
                 <w:rFonts w:ascii="Calibri" w:eastAsia="Times New Roman" w:hAnsi="Calibri" w:cs="Times New Roman"/>
                 <w:color w:val="000000"/>
               </w:rPr>
-              <w:t xml:space="preserve"> </w:t>
-            </w:r>
-            <w:proofErr w:type="gramStart"/>
-            <w:r>
-              <w:rPr>
-                <w:rFonts w:ascii="Calibri" w:eastAsia="Times New Roman" w:hAnsi="Calibri" w:cs="Times New Roman"/>
-                <w:color w:val="000000"/>
-              </w:rPr>
-              <w:t>keep</w:t>
-            </w:r>
-            <w:proofErr w:type="gramEnd"/>
-            <w:r>
-              <w:rPr>
-                <w:rFonts w:ascii="Calibri" w:eastAsia="Times New Roman" w:hAnsi="Calibri" w:cs="Times New Roman"/>
-                <w:color w:val="000000"/>
-              </w:rPr>
-              <w:t xml:space="preserve"> descriptions concise and clear for the owner to easily sort through</w:t>
+              <w:t xml:space="preserve"> keep descriptions concise and clear for the owner to easily sort through</w:t>
             </w:r>
           </w:p>
         </w:tc>
@@ -1509,48 +1332,23 @@
                 <w:rFonts w:ascii="Calibri" w:eastAsia="Times New Roman" w:hAnsi="Calibri" w:cs="Times New Roman"/>
                 <w:color w:val="000000"/>
               </w:rPr>
-              <w:t xml:space="preserve"> </w:t>
-            </w:r>
-            <w:proofErr w:type="gramStart"/>
-            <w:r>
-              <w:rPr>
-                <w:rFonts w:ascii="Calibri" w:eastAsia="Times New Roman" w:hAnsi="Calibri" w:cs="Times New Roman"/>
-                <w:color w:val="000000"/>
-              </w:rPr>
-              <w:t>appreciate</w:t>
-            </w:r>
-            <w:proofErr w:type="gramEnd"/>
-            <w:r>
-              <w:rPr>
-                <w:rFonts w:ascii="Calibri" w:eastAsia="Times New Roman" w:hAnsi="Calibri" w:cs="Times New Roman"/>
-                <w:color w:val="000000"/>
-              </w:rPr>
-              <w:t xml:space="preserve"> the app with slightly </w:t>
-            </w:r>
-          </w:p>
-          <w:p>
-            <w:pPr>
-              <w:spacing w:after="0" w:line="240" w:lineRule="auto"/>
-              <w:rPr>
-                <w:rFonts w:ascii="Calibri" w:eastAsia="Times New Roman" w:hAnsi="Calibri" w:cs="Times New Roman"/>
-                <w:color w:val="000000"/>
-              </w:rPr>
-            </w:pPr>
-            <w:proofErr w:type="gramStart"/>
-            <w:r>
-              <w:rPr>
-                <w:rFonts w:ascii="Calibri" w:eastAsia="Times New Roman" w:hAnsi="Calibri" w:cs="Times New Roman"/>
-                <w:color w:val="000000"/>
-              </w:rPr>
-              <w:t>different</w:t>
-            </w:r>
-            <w:proofErr w:type="gramEnd"/>
-            <w:r>
-              <w:rPr>
-                <w:rFonts w:ascii="Calibri" w:eastAsia="Times New Roman" w:hAnsi="Calibri" w:cs="Times New Roman"/>
-                <w:color w:val="000000"/>
-              </w:rPr>
-              <w:t xml:space="preserve"> features</w:t>
+              <w:t xml:space="preserve"> appreciate the app with slightly </w:t>
+            </w:r>
+          </w:p>
+          <w:p>
+            <w:pPr>
+              <w:spacing w:after="0" w:line="240" w:lineRule="auto"/>
+              <w:rPr>
+                <w:rFonts w:ascii="Calibri" w:eastAsia="Times New Roman" w:hAnsi="Calibri" w:cs="Times New Roman"/>
+                <w:color w:val="000000"/>
+              </w:rPr>
+            </w:pPr>
+            <w:r>
+              <w:rPr>
+                <w:rFonts w:ascii="Calibri" w:eastAsia="Times New Roman" w:hAnsi="Calibri" w:cs="Times New Roman"/>
+                <w:color w:val="000000"/>
+              </w:rPr>
+              <w:t>different features</w:t>
             </w:r>
           </w:p>
         </w:tc>
@@ -1590,23 +1388,7 @@
                 <w:rFonts w:ascii="Calibri" w:eastAsia="Times New Roman" w:hAnsi="Calibri" w:cs="Times New Roman"/>
                 <w:color w:val="000000"/>
               </w:rPr>
-              <w:t xml:space="preserve"> </w:t>
-            </w:r>
-            <w:proofErr w:type="gramStart"/>
-            <w:r>
-              <w:rPr>
-                <w:rFonts w:ascii="Calibri" w:eastAsia="Times New Roman" w:hAnsi="Calibri" w:cs="Times New Roman"/>
-                <w:color w:val="000000"/>
-              </w:rPr>
-              <w:t>make</w:t>
-            </w:r>
-            <w:proofErr w:type="gramEnd"/>
-            <w:r>
-              <w:rPr>
-                <w:rFonts w:ascii="Calibri" w:eastAsia="Times New Roman" w:hAnsi="Calibri" w:cs="Times New Roman"/>
-                <w:color w:val="000000"/>
-              </w:rPr>
-              <w:t xml:space="preserve"> sure group has agreement by the end on various user types</w:t>
+              <w:t xml:space="preserve"> make sure group has agreement by the end on various user types</w:t>
             </w:r>
           </w:p>
         </w:tc>
@@ -1731,7 +1513,14 @@
                 <w:rFonts w:ascii="Calibri" w:eastAsia="Times New Roman" w:hAnsi="Calibri" w:cs="Times New Roman"/>
                 <w:color w:val="000000"/>
               </w:rPr>
-              <w:t>Tues 9/25</w:t>
+              <w:t>Tues 9/2</w:t>
+            </w:r>
+            <w:r>
+              <w:rPr>
+                <w:rFonts w:ascii="Calibri" w:eastAsia="Times New Roman" w:hAnsi="Calibri" w:cs="Times New Roman"/>
+                <w:color w:val="000000"/>
+              </w:rPr>
+              <w:t>4</w:t>
             </w:r>
           </w:p>
         </w:tc>
@@ -1755,7 +1544,21 @@
                 <w:rFonts w:ascii="Calibri" w:eastAsia="Times New Roman" w:hAnsi="Calibri" w:cs="Times New Roman"/>
                 <w:color w:val="000000"/>
               </w:rPr>
-              <w:t>Weds 9/26</w:t>
+              <w:t>Tue</w:t>
+            </w:r>
+            <w:r>
+              <w:rPr>
+                <w:rFonts w:ascii="Calibri" w:eastAsia="Times New Roman" w:hAnsi="Calibri" w:cs="Times New Roman"/>
+                <w:color w:val="000000"/>
+              </w:rPr>
+              <w:t xml:space="preserve"> 9/2</w:t>
+            </w:r>
+            <w:r>
+              <w:rPr>
+                <w:rFonts w:ascii="Calibri" w:eastAsia="Times New Roman" w:hAnsi="Calibri" w:cs="Times New Roman"/>
+                <w:color w:val="000000"/>
+              </w:rPr>
+              <w:t>5</w:t>
             </w:r>
           </w:p>
         </w:tc>
@@ -1819,49 +1622,24 @@
                 <w:rFonts w:ascii="Calibri" w:eastAsia="Times New Roman" w:hAnsi="Calibri" w:cs="Times New Roman"/>
                 <w:color w:val="000000"/>
               </w:rPr>
-              <w:t xml:space="preserve"> </w:t>
-            </w:r>
-            <w:proofErr w:type="gramStart"/>
-            <w:r>
-              <w:rPr>
-                <w:rFonts w:ascii="Calibri" w:eastAsia="Times New Roman" w:hAnsi="Calibri" w:cs="Times New Roman"/>
-                <w:color w:val="000000"/>
-              </w:rPr>
-              <w:t>oversimplifying</w:t>
-            </w:r>
-            <w:proofErr w:type="gramEnd"/>
-            <w:r>
-              <w:rPr>
-                <w:rFonts w:ascii="Calibri" w:eastAsia="Times New Roman" w:hAnsi="Calibri" w:cs="Times New Roman"/>
-                <w:color w:val="000000"/>
-              </w:rPr>
-              <w:t xml:space="preserve"> our ideas while</w:t>
-            </w:r>
-          </w:p>
-          <w:p>
-            <w:pPr>
-              <w:spacing w:after="0" w:line="240" w:lineRule="auto"/>
-              <w:rPr>
-                <w:rFonts w:ascii="Calibri" w:eastAsia="Times New Roman" w:hAnsi="Calibri" w:cs="Times New Roman"/>
-                <w:color w:val="000000"/>
-              </w:rPr>
-            </w:pPr>
-            <w:r>
-              <w:rPr>
-                <w:rFonts w:ascii="Calibri" w:eastAsia="Times New Roman" w:hAnsi="Calibri" w:cs="Times New Roman"/>
-                <w:color w:val="000000"/>
-              </w:rPr>
-              <w:t xml:space="preserve"> </w:t>
-            </w:r>
-            <w:proofErr w:type="gramStart"/>
-            <w:r>
-              <w:rPr>
-                <w:rFonts w:ascii="Calibri" w:eastAsia="Times New Roman" w:hAnsi="Calibri" w:cs="Times New Roman"/>
-                <w:color w:val="000000"/>
-              </w:rPr>
-              <w:t>explaining</w:t>
-            </w:r>
-            <w:proofErr w:type="gramEnd"/>
+              <w:t xml:space="preserve"> oversimplifying our ideas while</w:t>
+            </w:r>
+          </w:p>
+          <w:p>
+            <w:pPr>
+              <w:spacing w:after="0" w:line="240" w:lineRule="auto"/>
+              <w:rPr>
+                <w:rFonts w:ascii="Calibri" w:eastAsia="Times New Roman" w:hAnsi="Calibri" w:cs="Times New Roman"/>
+                <w:color w:val="000000"/>
+              </w:rPr>
+            </w:pPr>
+            <w:r>
+              <w:rPr>
+                <w:rFonts w:ascii="Calibri" w:eastAsia="Times New Roman" w:hAnsi="Calibri" w:cs="Times New Roman"/>
+                <w:color w:val="000000"/>
+              </w:rPr>
+              <w:t xml:space="preserve"> explaining</w:t>
+            </w:r>
           </w:p>
         </w:tc>
         <w:tc>
@@ -1900,55 +1678,23 @@
                 <w:rFonts w:ascii="Calibri" w:eastAsia="Times New Roman" w:hAnsi="Calibri" w:cs="Times New Roman"/>
                 <w:color w:val="000000"/>
               </w:rPr>
-              <w:t xml:space="preserve"> </w:t>
-            </w:r>
-            <w:proofErr w:type="gramStart"/>
-            <w:r>
-              <w:rPr>
-                <w:rFonts w:ascii="Calibri" w:eastAsia="Times New Roman" w:hAnsi="Calibri" w:cs="Times New Roman"/>
-                <w:color w:val="000000"/>
-              </w:rPr>
-              <w:t>clear</w:t>
-            </w:r>
-            <w:proofErr w:type="gramEnd"/>
-            <w:r>
-              <w:rPr>
-                <w:rFonts w:ascii="Calibri" w:eastAsia="Times New Roman" w:hAnsi="Calibri" w:cs="Times New Roman"/>
-                <w:color w:val="000000"/>
-              </w:rPr>
-              <w:t xml:space="preserve"> and short description of project;</w:t>
-            </w:r>
-          </w:p>
-          <w:p>
-            <w:pPr>
-              <w:spacing w:after="0" w:line="240" w:lineRule="auto"/>
-              <w:rPr>
-                <w:rFonts w:ascii="Calibri" w:eastAsia="Times New Roman" w:hAnsi="Calibri" w:cs="Times New Roman"/>
-                <w:color w:val="000000"/>
-              </w:rPr>
-            </w:pPr>
-            <w:r>
-              <w:rPr>
-                <w:rFonts w:ascii="Calibri" w:eastAsia="Times New Roman" w:hAnsi="Calibri" w:cs="Times New Roman"/>
-                <w:color w:val="000000"/>
-              </w:rPr>
-              <w:t xml:space="preserve"> </w:t>
-            </w:r>
-            <w:proofErr w:type="gramStart"/>
-            <w:r>
-              <w:rPr>
-                <w:rFonts w:ascii="Calibri" w:eastAsia="Times New Roman" w:hAnsi="Calibri" w:cs="Times New Roman"/>
-                <w:color w:val="000000"/>
-              </w:rPr>
-              <w:t>others</w:t>
-            </w:r>
-            <w:proofErr w:type="gramEnd"/>
-            <w:r>
-              <w:rPr>
-                <w:rFonts w:ascii="Calibri" w:eastAsia="Times New Roman" w:hAnsi="Calibri" w:cs="Times New Roman"/>
-                <w:color w:val="000000"/>
-              </w:rPr>
-              <w:t xml:space="preserve"> don't know our work the way we do so explain well</w:t>
+              <w:t xml:space="preserve"> clear and short description of project;</w:t>
+            </w:r>
+          </w:p>
+          <w:p>
+            <w:pPr>
+              <w:spacing w:after="0" w:line="240" w:lineRule="auto"/>
+              <w:rPr>
+                <w:rFonts w:ascii="Calibri" w:eastAsia="Times New Roman" w:hAnsi="Calibri" w:cs="Times New Roman"/>
+                <w:color w:val="000000"/>
+              </w:rPr>
+            </w:pPr>
+            <w:r>
+              <w:rPr>
+                <w:rFonts w:ascii="Calibri" w:eastAsia="Times New Roman" w:hAnsi="Calibri" w:cs="Times New Roman"/>
+                <w:color w:val="000000"/>
+              </w:rPr>
+              <w:t xml:space="preserve"> others don't know our work the way we do so explain well</w:t>
             </w:r>
           </w:p>
         </w:tc>
@@ -2020,7 +1766,6 @@
                 <w:color w:val="000000"/>
               </w:rPr>
             </w:pPr>
-            <w:proofErr w:type="spellStart"/>
             <w:r>
               <w:rPr>
                 <w:rFonts w:ascii="Calibri" w:eastAsia="Times New Roman" w:hAnsi="Calibri" w:cs="Times New Roman"/>
@@ -2028,7 +1773,6 @@
               </w:rPr>
               <w:t>Skyler</w:t>
             </w:r>
-            <w:proofErr w:type="spellEnd"/>
           </w:p>
         </w:tc>
         <w:tc>
@@ -2051,7 +1795,21 @@
                 <w:rFonts w:ascii="Calibri" w:eastAsia="Times New Roman" w:hAnsi="Calibri" w:cs="Times New Roman"/>
                 <w:color w:val="000000"/>
               </w:rPr>
-              <w:t>Fri 9/21</w:t>
+              <w:t xml:space="preserve">Mon </w:t>
+            </w:r>
+            <w:r>
+              <w:rPr>
+                <w:rFonts w:ascii="Calibri" w:eastAsia="Times New Roman" w:hAnsi="Calibri" w:cs="Times New Roman"/>
+                <w:color w:val="000000"/>
+              </w:rPr>
+              <w:t>9/2</w:t>
+            </w:r>
+            <w:r>
+              <w:rPr>
+                <w:rFonts w:ascii="Calibri" w:eastAsia="Times New Roman" w:hAnsi="Calibri" w:cs="Times New Roman"/>
+                <w:color w:val="000000"/>
+              </w:rPr>
+              <w:t>4</w:t>
             </w:r>
           </w:p>
         </w:tc>
@@ -2075,7 +1833,21 @@
                 <w:rFonts w:ascii="Calibri" w:eastAsia="Times New Roman" w:hAnsi="Calibri" w:cs="Times New Roman"/>
                 <w:color w:val="000000"/>
               </w:rPr>
-              <w:t>Fri 9/21</w:t>
+              <w:t>Mon</w:t>
+            </w:r>
+            <w:r>
+              <w:rPr>
+                <w:rFonts w:ascii="Calibri" w:eastAsia="Times New Roman" w:hAnsi="Calibri" w:cs="Times New Roman"/>
+                <w:color w:val="000000"/>
+              </w:rPr>
+              <w:t xml:space="preserve"> 9/2</w:t>
+            </w:r>
+            <w:r>
+              <w:rPr>
+                <w:rFonts w:ascii="Calibri" w:eastAsia="Times New Roman" w:hAnsi="Calibri" w:cs="Times New Roman"/>
+                <w:color w:val="000000"/>
+              </w:rPr>
+              <w:t>4</w:t>
             </w:r>
           </w:p>
         </w:tc>
@@ -2099,7 +1871,21 @@
                 <w:rFonts w:ascii="Calibri" w:eastAsia="Times New Roman" w:hAnsi="Calibri" w:cs="Times New Roman"/>
                 <w:color w:val="000000"/>
               </w:rPr>
-              <w:t>Sun 9/23</w:t>
+              <w:t>Tue</w:t>
+            </w:r>
+            <w:r>
+              <w:rPr>
+                <w:rFonts w:ascii="Calibri" w:eastAsia="Times New Roman" w:hAnsi="Calibri" w:cs="Times New Roman"/>
+                <w:color w:val="000000"/>
+              </w:rPr>
+              <w:t xml:space="preserve"> 9/2</w:t>
+            </w:r>
+            <w:r>
+              <w:rPr>
+                <w:rFonts w:ascii="Calibri" w:eastAsia="Times New Roman" w:hAnsi="Calibri" w:cs="Times New Roman"/>
+                <w:color w:val="000000"/>
+              </w:rPr>
+              <w:t>5</w:t>
             </w:r>
           </w:p>
         </w:tc>
@@ -2163,55 +1949,23 @@
                 <w:rFonts w:ascii="Calibri" w:eastAsia="Times New Roman" w:hAnsi="Calibri" w:cs="Times New Roman"/>
                 <w:color w:val="000000"/>
               </w:rPr>
-              <w:t xml:space="preserve"> </w:t>
-            </w:r>
-            <w:proofErr w:type="gramStart"/>
-            <w:r>
-              <w:rPr>
-                <w:rFonts w:ascii="Calibri" w:eastAsia="Times New Roman" w:hAnsi="Calibri" w:cs="Times New Roman"/>
-                <w:color w:val="000000"/>
-              </w:rPr>
-              <w:t>we</w:t>
-            </w:r>
-            <w:proofErr w:type="gramEnd"/>
-            <w:r>
-              <w:rPr>
-                <w:rFonts w:ascii="Calibri" w:eastAsia="Times New Roman" w:hAnsi="Calibri" w:cs="Times New Roman"/>
-                <w:color w:val="000000"/>
-              </w:rPr>
-              <w:t xml:space="preserve"> thought they would have;</w:t>
-            </w:r>
-          </w:p>
-          <w:p>
-            <w:pPr>
-              <w:spacing w:after="0" w:line="240" w:lineRule="auto"/>
-              <w:rPr>
-                <w:rFonts w:ascii="Calibri" w:eastAsia="Times New Roman" w:hAnsi="Calibri" w:cs="Times New Roman"/>
-                <w:color w:val="000000"/>
-              </w:rPr>
-            </w:pPr>
-            <w:r>
-              <w:rPr>
-                <w:rFonts w:ascii="Calibri" w:eastAsia="Times New Roman" w:hAnsi="Calibri" w:cs="Times New Roman"/>
-                <w:color w:val="000000"/>
-              </w:rPr>
-              <w:t xml:space="preserve"> </w:t>
-            </w:r>
-            <w:proofErr w:type="gramStart"/>
-            <w:r>
-              <w:rPr>
-                <w:rFonts w:ascii="Calibri" w:eastAsia="Times New Roman" w:hAnsi="Calibri" w:cs="Times New Roman"/>
-                <w:color w:val="000000"/>
-              </w:rPr>
-              <w:t>can't</w:t>
-            </w:r>
-            <w:proofErr w:type="gramEnd"/>
-            <w:r>
-              <w:rPr>
-                <w:rFonts w:ascii="Calibri" w:eastAsia="Times New Roman" w:hAnsi="Calibri" w:cs="Times New Roman"/>
-                <w:color w:val="000000"/>
-              </w:rPr>
-              <w:t xml:space="preserve"> schedule the interview in time</w:t>
+              <w:t xml:space="preserve"> we thought they would have;</w:t>
+            </w:r>
+          </w:p>
+          <w:p>
+            <w:pPr>
+              <w:spacing w:after="0" w:line="240" w:lineRule="auto"/>
+              <w:rPr>
+                <w:rFonts w:ascii="Calibri" w:eastAsia="Times New Roman" w:hAnsi="Calibri" w:cs="Times New Roman"/>
+                <w:color w:val="000000"/>
+              </w:rPr>
+            </w:pPr>
+            <w:r>
+              <w:rPr>
+                <w:rFonts w:ascii="Calibri" w:eastAsia="Times New Roman" w:hAnsi="Calibri" w:cs="Times New Roman"/>
+                <w:color w:val="000000"/>
+              </w:rPr>
+              <w:t xml:space="preserve"> can't schedule the interview in time</w:t>
             </w:r>
           </w:p>
         </w:tc>
@@ -2235,23 +1989,7 @@
                 <w:rFonts w:ascii="Calibri" w:eastAsia="Times New Roman" w:hAnsi="Calibri" w:cs="Times New Roman"/>
                 <w:color w:val="000000"/>
               </w:rPr>
-              <w:t xml:space="preserve">Mod: </w:t>
-            </w:r>
-            <w:proofErr w:type="spellStart"/>
-            <w:r>
-              <w:rPr>
-                <w:rFonts w:ascii="Calibri" w:eastAsia="Times New Roman" w:hAnsi="Calibri" w:cs="Times New Roman"/>
-                <w:color w:val="000000"/>
-              </w:rPr>
-              <w:t>Skyler</w:t>
-            </w:r>
-            <w:proofErr w:type="spellEnd"/>
-            <w:r>
-              <w:rPr>
-                <w:rFonts w:ascii="Calibri" w:eastAsia="Times New Roman" w:hAnsi="Calibri" w:cs="Times New Roman"/>
-                <w:color w:val="000000"/>
-              </w:rPr>
-              <w:t>;</w:t>
+              <w:t>Mod: Skyler;</w:t>
             </w:r>
           </w:p>
           <w:p>
@@ -2283,23 +2021,7 @@
                 <w:rFonts w:ascii="Calibri" w:eastAsia="Times New Roman" w:hAnsi="Calibri" w:cs="Times New Roman"/>
                 <w:color w:val="000000"/>
               </w:rPr>
-              <w:t xml:space="preserve"> </w:t>
-            </w:r>
-            <w:proofErr w:type="spellStart"/>
-            <w:r>
-              <w:rPr>
-                <w:rFonts w:ascii="Calibri" w:eastAsia="Times New Roman" w:hAnsi="Calibri" w:cs="Times New Roman"/>
-                <w:color w:val="000000"/>
-              </w:rPr>
-              <w:t>Siyao</w:t>
-            </w:r>
-            <w:proofErr w:type="spellEnd"/>
-            <w:r>
-              <w:rPr>
-                <w:rFonts w:ascii="Calibri" w:eastAsia="Times New Roman" w:hAnsi="Calibri" w:cs="Times New Roman"/>
-                <w:color w:val="000000"/>
-              </w:rPr>
-              <w:t xml:space="preserve"> and Amy keep on track the other parts</w:t>
+              <w:t xml:space="preserve"> Siyao and Amy keep on track the other parts</w:t>
             </w:r>
           </w:p>
         </w:tc>
@@ -2400,7 +2122,21 @@
                 <w:rFonts w:ascii="Calibri" w:eastAsia="Times New Roman" w:hAnsi="Calibri" w:cs="Times New Roman"/>
                 <w:color w:val="000000"/>
               </w:rPr>
-              <w:t>Mon 9/24</w:t>
+              <w:t>Thurs</w:t>
+            </w:r>
+            <w:r>
+              <w:rPr>
+                <w:rFonts w:ascii="Calibri" w:eastAsia="Times New Roman" w:hAnsi="Calibri" w:cs="Times New Roman"/>
+                <w:color w:val="000000"/>
+              </w:rPr>
+              <w:t xml:space="preserve"> 9/2</w:t>
+            </w:r>
+            <w:r>
+              <w:rPr>
+                <w:rFonts w:ascii="Calibri" w:eastAsia="Times New Roman" w:hAnsi="Calibri" w:cs="Times New Roman"/>
+                <w:color w:val="000000"/>
+              </w:rPr>
+              <w:t>7</w:t>
             </w:r>
           </w:p>
         </w:tc>
@@ -2448,7 +2184,21 @@
                 <w:rFonts w:ascii="Calibri" w:eastAsia="Times New Roman" w:hAnsi="Calibri" w:cs="Times New Roman"/>
                 <w:color w:val="000000"/>
               </w:rPr>
-              <w:t>Thurs 9/27</w:t>
+              <w:t>Fri</w:t>
+            </w:r>
+            <w:r>
+              <w:rPr>
+                <w:rFonts w:ascii="Calibri" w:eastAsia="Times New Roman" w:hAnsi="Calibri" w:cs="Times New Roman"/>
+                <w:color w:val="000000"/>
+              </w:rPr>
+              <w:t xml:space="preserve"> 9/2</w:t>
+            </w:r>
+            <w:r>
+              <w:rPr>
+                <w:rFonts w:ascii="Calibri" w:eastAsia="Times New Roman" w:hAnsi="Calibri" w:cs="Times New Roman"/>
+                <w:color w:val="000000"/>
+              </w:rPr>
+              <w:t>8</w:t>
             </w:r>
           </w:p>
         </w:tc>
@@ -2507,78 +2257,44 @@
                 <w:color w:val="000000"/>
               </w:rPr>
             </w:pPr>
-            <w:proofErr w:type="gramStart"/>
-            <w:r>
-              <w:rPr>
-                <w:rFonts w:ascii="Calibri" w:eastAsia="Times New Roman" w:hAnsi="Calibri" w:cs="Times New Roman"/>
-                <w:color w:val="000000"/>
-              </w:rPr>
-              <w:t>said</w:t>
-            </w:r>
-            <w:proofErr w:type="gramEnd"/>
-            <w:r>
-              <w:rPr>
-                <w:rFonts w:ascii="Calibri" w:eastAsia="Times New Roman" w:hAnsi="Calibri" w:cs="Times New Roman"/>
-                <w:color w:val="000000"/>
-              </w:rPr>
-              <w:t>;</w:t>
-            </w:r>
-          </w:p>
-          <w:p>
-            <w:pPr>
-              <w:spacing w:after="0" w:line="240" w:lineRule="auto"/>
-              <w:rPr>
-                <w:rFonts w:ascii="Calibri" w:eastAsia="Times New Roman" w:hAnsi="Calibri" w:cs="Times New Roman"/>
-                <w:color w:val="000000"/>
-              </w:rPr>
-            </w:pPr>
-            <w:r>
-              <w:rPr>
-                <w:rFonts w:ascii="Calibri" w:eastAsia="Times New Roman" w:hAnsi="Calibri" w:cs="Times New Roman"/>
-                <w:color w:val="000000"/>
-              </w:rPr>
-              <w:t xml:space="preserve"> </w:t>
-            </w:r>
-            <w:proofErr w:type="gramStart"/>
-            <w:r>
-              <w:rPr>
-                <w:rFonts w:ascii="Calibri" w:eastAsia="Times New Roman" w:hAnsi="Calibri" w:cs="Times New Roman"/>
-                <w:color w:val="000000"/>
-              </w:rPr>
-              <w:t>disregarding</w:t>
-            </w:r>
-            <w:proofErr w:type="gramEnd"/>
-            <w:r>
-              <w:rPr>
-                <w:rFonts w:ascii="Calibri" w:eastAsia="Times New Roman" w:hAnsi="Calibri" w:cs="Times New Roman"/>
-                <w:color w:val="000000"/>
-              </w:rPr>
-              <w:t xml:space="preserve"> something important </w:t>
-            </w:r>
-          </w:p>
-          <w:p>
-            <w:pPr>
-              <w:spacing w:after="0" w:line="240" w:lineRule="auto"/>
-              <w:rPr>
-                <w:rFonts w:ascii="Calibri" w:eastAsia="Times New Roman" w:hAnsi="Calibri" w:cs="Times New Roman"/>
-                <w:color w:val="000000"/>
-              </w:rPr>
-            </w:pPr>
-            <w:proofErr w:type="gramStart"/>
-            <w:r>
-              <w:rPr>
-                <w:rFonts w:ascii="Calibri" w:eastAsia="Times New Roman" w:hAnsi="Calibri" w:cs="Times New Roman"/>
-                <w:color w:val="000000"/>
-              </w:rPr>
-              <w:t>that</w:t>
-            </w:r>
-            <w:proofErr w:type="gramEnd"/>
-            <w:r>
-              <w:rPr>
-                <w:rFonts w:ascii="Calibri" w:eastAsia="Times New Roman" w:hAnsi="Calibri" w:cs="Times New Roman"/>
-                <w:color w:val="000000"/>
-              </w:rPr>
-              <w:t xml:space="preserve"> they bring up</w:t>
+            <w:r>
+              <w:rPr>
+                <w:rFonts w:ascii="Calibri" w:eastAsia="Times New Roman" w:hAnsi="Calibri" w:cs="Times New Roman"/>
+                <w:color w:val="000000"/>
+              </w:rPr>
+              <w:t>said;</w:t>
+            </w:r>
+          </w:p>
+          <w:p>
+            <w:pPr>
+              <w:spacing w:after="0" w:line="240" w:lineRule="auto"/>
+              <w:rPr>
+                <w:rFonts w:ascii="Calibri" w:eastAsia="Times New Roman" w:hAnsi="Calibri" w:cs="Times New Roman"/>
+                <w:color w:val="000000"/>
+              </w:rPr>
+            </w:pPr>
+            <w:r>
+              <w:rPr>
+                <w:rFonts w:ascii="Calibri" w:eastAsia="Times New Roman" w:hAnsi="Calibri" w:cs="Times New Roman"/>
+                <w:color w:val="000000"/>
+              </w:rPr>
+              <w:t xml:space="preserve"> disregarding something important </w:t>
+            </w:r>
+          </w:p>
+          <w:p>
+            <w:pPr>
+              <w:spacing w:after="0" w:line="240" w:lineRule="auto"/>
+              <w:rPr>
+                <w:rFonts w:ascii="Calibri" w:eastAsia="Times New Roman" w:hAnsi="Calibri" w:cs="Times New Roman"/>
+                <w:color w:val="000000"/>
+              </w:rPr>
+            </w:pPr>
+            <w:r>
+              <w:rPr>
+                <w:rFonts w:ascii="Calibri" w:eastAsia="Times New Roman" w:hAnsi="Calibri" w:cs="Times New Roman"/>
+                <w:color w:val="000000"/>
+              </w:rPr>
+              <w:t>that they bring up</w:t>
             </w:r>
           </w:p>
         </w:tc>
@@ -2674,7 +2390,6 @@
                 <w:color w:val="000000"/>
               </w:rPr>
             </w:pPr>
-            <w:proofErr w:type="spellStart"/>
             <w:r>
               <w:rPr>
                 <w:rFonts w:ascii="Calibri" w:eastAsia="Times New Roman" w:hAnsi="Calibri" w:cs="Times New Roman"/>
@@ -2682,7 +2397,6 @@
               </w:rPr>
               <w:t>Skyler</w:t>
             </w:r>
-            <w:proofErr w:type="spellEnd"/>
           </w:p>
         </w:tc>
         <w:tc>
@@ -2705,7 +2419,21 @@
                 <w:rFonts w:ascii="Calibri" w:eastAsia="Times New Roman" w:hAnsi="Calibri" w:cs="Times New Roman"/>
                 <w:color w:val="000000"/>
               </w:rPr>
-              <w:t>Mon 9/24</w:t>
+              <w:t>Thurs</w:t>
+            </w:r>
+            <w:r>
+              <w:rPr>
+                <w:rFonts w:ascii="Calibri" w:eastAsia="Times New Roman" w:hAnsi="Calibri" w:cs="Times New Roman"/>
+                <w:color w:val="000000"/>
+              </w:rPr>
+              <w:t xml:space="preserve"> 9/2</w:t>
+            </w:r>
+            <w:r>
+              <w:rPr>
+                <w:rFonts w:ascii="Calibri" w:eastAsia="Times New Roman" w:hAnsi="Calibri" w:cs="Times New Roman"/>
+                <w:color w:val="000000"/>
+              </w:rPr>
+              <w:t>7</w:t>
             </w:r>
           </w:p>
         </w:tc>
@@ -2753,7 +2481,21 @@
                 <w:rFonts w:ascii="Calibri" w:eastAsia="Times New Roman" w:hAnsi="Calibri" w:cs="Times New Roman"/>
                 <w:color w:val="000000"/>
               </w:rPr>
-              <w:t>Thurs 9/27</w:t>
+              <w:t>Fri</w:t>
+            </w:r>
+            <w:r>
+              <w:rPr>
+                <w:rFonts w:ascii="Calibri" w:eastAsia="Times New Roman" w:hAnsi="Calibri" w:cs="Times New Roman"/>
+                <w:color w:val="000000"/>
+              </w:rPr>
+              <w:t xml:space="preserve"> 9/2</w:t>
+            </w:r>
+            <w:r>
+              <w:rPr>
+                <w:rFonts w:ascii="Calibri" w:eastAsia="Times New Roman" w:hAnsi="Calibri" w:cs="Times New Roman"/>
+                <w:color w:val="000000"/>
+              </w:rPr>
+              <w:t>8</w:t>
             </w:r>
           </w:p>
         </w:tc>
@@ -2817,55 +2559,23 @@
                 <w:rFonts w:ascii="Calibri" w:eastAsia="Times New Roman" w:hAnsi="Calibri" w:cs="Times New Roman"/>
                 <w:color w:val="000000"/>
               </w:rPr>
-              <w:t xml:space="preserve"> </w:t>
-            </w:r>
-            <w:proofErr w:type="gramStart"/>
-            <w:r>
-              <w:rPr>
-                <w:rFonts w:ascii="Calibri" w:eastAsia="Times New Roman" w:hAnsi="Calibri" w:cs="Times New Roman"/>
-                <w:color w:val="000000"/>
-              </w:rPr>
-              <w:t>too</w:t>
-            </w:r>
-            <w:proofErr w:type="gramEnd"/>
-            <w:r>
-              <w:rPr>
-                <w:rFonts w:ascii="Calibri" w:eastAsia="Times New Roman" w:hAnsi="Calibri" w:cs="Times New Roman"/>
-                <w:color w:val="000000"/>
-              </w:rPr>
-              <w:t xml:space="preserve"> niche and not being open to other</w:t>
-            </w:r>
-          </w:p>
-          <w:p>
-            <w:pPr>
-              <w:spacing w:after="0" w:line="240" w:lineRule="auto"/>
-              <w:rPr>
-                <w:rFonts w:ascii="Calibri" w:eastAsia="Times New Roman" w:hAnsi="Calibri" w:cs="Times New Roman"/>
-                <w:color w:val="000000"/>
-              </w:rPr>
-            </w:pPr>
-            <w:r>
-              <w:rPr>
-                <w:rFonts w:ascii="Calibri" w:eastAsia="Times New Roman" w:hAnsi="Calibri" w:cs="Times New Roman"/>
-                <w:color w:val="000000"/>
-              </w:rPr>
-              <w:t xml:space="preserve"> </w:t>
-            </w:r>
-            <w:proofErr w:type="gramStart"/>
-            <w:r>
-              <w:rPr>
-                <w:rFonts w:ascii="Calibri" w:eastAsia="Times New Roman" w:hAnsi="Calibri" w:cs="Times New Roman"/>
-                <w:color w:val="000000"/>
-              </w:rPr>
-              <w:t>types</w:t>
-            </w:r>
-            <w:proofErr w:type="gramEnd"/>
-            <w:r>
-              <w:rPr>
-                <w:rFonts w:ascii="Calibri" w:eastAsia="Times New Roman" w:hAnsi="Calibri" w:cs="Times New Roman"/>
-                <w:color w:val="000000"/>
-              </w:rPr>
-              <w:t xml:space="preserve"> of users</w:t>
+              <w:t xml:space="preserve"> too niche and not being open to other</w:t>
+            </w:r>
+          </w:p>
+          <w:p>
+            <w:pPr>
+              <w:spacing w:after="0" w:line="240" w:lineRule="auto"/>
+              <w:rPr>
+                <w:rFonts w:ascii="Calibri" w:eastAsia="Times New Roman" w:hAnsi="Calibri" w:cs="Times New Roman"/>
+                <w:color w:val="000000"/>
+              </w:rPr>
+            </w:pPr>
+            <w:r>
+              <w:rPr>
+                <w:rFonts w:ascii="Calibri" w:eastAsia="Times New Roman" w:hAnsi="Calibri" w:cs="Times New Roman"/>
+                <w:color w:val="000000"/>
+              </w:rPr>
+              <w:t xml:space="preserve"> types of users</w:t>
             </w:r>
           </w:p>
         </w:tc>
@@ -2900,53 +2610,28 @@
                 <w:color w:val="000000"/>
               </w:rPr>
             </w:pPr>
-            <w:proofErr w:type="gramStart"/>
-            <w:r>
-              <w:rPr>
-                <w:rFonts w:ascii="Calibri" w:eastAsia="Times New Roman" w:hAnsi="Calibri" w:cs="Times New Roman"/>
-                <w:color w:val="000000"/>
-              </w:rPr>
-              <w:t>agreement</w:t>
-            </w:r>
-            <w:proofErr w:type="gramEnd"/>
-            <w:r>
-              <w:rPr>
-                <w:rFonts w:ascii="Calibri" w:eastAsia="Times New Roman" w:hAnsi="Calibri" w:cs="Times New Roman"/>
-                <w:color w:val="000000"/>
-              </w:rPr>
-              <w:t xml:space="preserve"> between whole team;</w:t>
-            </w:r>
-          </w:p>
-          <w:p>
-            <w:pPr>
-              <w:spacing w:after="0" w:line="240" w:lineRule="auto"/>
-              <w:rPr>
-                <w:rFonts w:ascii="Calibri" w:eastAsia="Times New Roman" w:hAnsi="Calibri" w:cs="Times New Roman"/>
-                <w:color w:val="000000"/>
-              </w:rPr>
-            </w:pPr>
-            <w:r>
-              <w:rPr>
-                <w:rFonts w:ascii="Calibri" w:eastAsia="Times New Roman" w:hAnsi="Calibri" w:cs="Times New Roman"/>
-                <w:color w:val="000000"/>
-              </w:rPr>
-              <w:t xml:space="preserve"> </w:t>
-            </w:r>
-            <w:proofErr w:type="gramStart"/>
-            <w:r>
-              <w:rPr>
-                <w:rFonts w:ascii="Calibri" w:eastAsia="Times New Roman" w:hAnsi="Calibri" w:cs="Times New Roman"/>
-                <w:color w:val="000000"/>
-              </w:rPr>
-              <w:t>clarify</w:t>
-            </w:r>
-            <w:proofErr w:type="gramEnd"/>
-            <w:r>
-              <w:rPr>
-                <w:rFonts w:ascii="Calibri" w:eastAsia="Times New Roman" w:hAnsi="Calibri" w:cs="Times New Roman"/>
-                <w:color w:val="000000"/>
-              </w:rPr>
-              <w:t xml:space="preserve"> with interviewee if unclear</w:t>
+            <w:r>
+              <w:rPr>
+                <w:rFonts w:ascii="Calibri" w:eastAsia="Times New Roman" w:hAnsi="Calibri" w:cs="Times New Roman"/>
+                <w:color w:val="000000"/>
+              </w:rPr>
+              <w:t>agreement between whole team;</w:t>
+            </w:r>
+          </w:p>
+          <w:p>
+            <w:pPr>
+              <w:spacing w:after="0" w:line="240" w:lineRule="auto"/>
+              <w:rPr>
+                <w:rFonts w:ascii="Calibri" w:eastAsia="Times New Roman" w:hAnsi="Calibri" w:cs="Times New Roman"/>
+                <w:color w:val="000000"/>
+              </w:rPr>
+            </w:pPr>
+            <w:r>
+              <w:rPr>
+                <w:rFonts w:ascii="Calibri" w:eastAsia="Times New Roman" w:hAnsi="Calibri" w:cs="Times New Roman"/>
+                <w:color w:val="000000"/>
+              </w:rPr>
+              <w:t xml:space="preserve"> clarify with interviewee if unclear</w:t>
             </w:r>
           </w:p>
         </w:tc>
@@ -3047,7 +2732,21 @@
                 <w:rFonts w:ascii="Calibri" w:eastAsia="Times New Roman" w:hAnsi="Calibri" w:cs="Times New Roman"/>
                 <w:color w:val="000000"/>
               </w:rPr>
-              <w:t>Thurs 9/27</w:t>
+              <w:t>Sat</w:t>
+            </w:r>
+            <w:r>
+              <w:rPr>
+                <w:rFonts w:ascii="Calibri" w:eastAsia="Times New Roman" w:hAnsi="Calibri" w:cs="Times New Roman"/>
+                <w:color w:val="000000"/>
+              </w:rPr>
+              <w:t xml:space="preserve"> 9/2</w:t>
+            </w:r>
+            <w:r>
+              <w:rPr>
+                <w:rFonts w:ascii="Calibri" w:eastAsia="Times New Roman" w:hAnsi="Calibri" w:cs="Times New Roman"/>
+                <w:color w:val="000000"/>
+              </w:rPr>
+              <w:t>9</w:t>
             </w:r>
           </w:p>
         </w:tc>
@@ -3159,55 +2858,23 @@
                 <w:rFonts w:ascii="Calibri" w:eastAsia="Times New Roman" w:hAnsi="Calibri" w:cs="Times New Roman"/>
                 <w:color w:val="000000"/>
               </w:rPr>
-              <w:t xml:space="preserve"> </w:t>
-            </w:r>
-            <w:proofErr w:type="gramStart"/>
-            <w:r>
-              <w:rPr>
-                <w:rFonts w:ascii="Calibri" w:eastAsia="Times New Roman" w:hAnsi="Calibri" w:cs="Times New Roman"/>
-                <w:color w:val="000000"/>
-              </w:rPr>
-              <w:t>unable</w:t>
-            </w:r>
-            <w:proofErr w:type="gramEnd"/>
-            <w:r>
-              <w:rPr>
-                <w:rFonts w:ascii="Calibri" w:eastAsia="Times New Roman" w:hAnsi="Calibri" w:cs="Times New Roman"/>
-                <w:color w:val="000000"/>
-              </w:rPr>
-              <w:t xml:space="preserve"> to sift through all our previous</w:t>
-            </w:r>
-          </w:p>
-          <w:p>
-            <w:pPr>
-              <w:spacing w:after="0" w:line="240" w:lineRule="auto"/>
-              <w:rPr>
-                <w:rFonts w:ascii="Calibri" w:eastAsia="Times New Roman" w:hAnsi="Calibri" w:cs="Times New Roman"/>
-                <w:color w:val="000000"/>
-              </w:rPr>
-            </w:pPr>
-            <w:r>
-              <w:rPr>
-                <w:rFonts w:ascii="Calibri" w:eastAsia="Times New Roman" w:hAnsi="Calibri" w:cs="Times New Roman"/>
-                <w:color w:val="000000"/>
-              </w:rPr>
-              <w:t xml:space="preserve"> </w:t>
-            </w:r>
-            <w:proofErr w:type="gramStart"/>
-            <w:r>
-              <w:rPr>
-                <w:rFonts w:ascii="Calibri" w:eastAsia="Times New Roman" w:hAnsi="Calibri" w:cs="Times New Roman"/>
-                <w:color w:val="000000"/>
-              </w:rPr>
-              <w:t>work</w:t>
-            </w:r>
-            <w:proofErr w:type="gramEnd"/>
-            <w:r>
-              <w:rPr>
-                <w:rFonts w:ascii="Calibri" w:eastAsia="Times New Roman" w:hAnsi="Calibri" w:cs="Times New Roman"/>
-                <w:color w:val="000000"/>
-              </w:rPr>
-              <w:t xml:space="preserve"> thoroughly</w:t>
+              <w:t xml:space="preserve"> unable to sift through all our previous</w:t>
+            </w:r>
+          </w:p>
+          <w:p>
+            <w:pPr>
+              <w:spacing w:after="0" w:line="240" w:lineRule="auto"/>
+              <w:rPr>
+                <w:rFonts w:ascii="Calibri" w:eastAsia="Times New Roman" w:hAnsi="Calibri" w:cs="Times New Roman"/>
+                <w:color w:val="000000"/>
+              </w:rPr>
+            </w:pPr>
+            <w:r>
+              <w:rPr>
+                <w:rFonts w:ascii="Calibri" w:eastAsia="Times New Roman" w:hAnsi="Calibri" w:cs="Times New Roman"/>
+                <w:color w:val="000000"/>
+              </w:rPr>
+              <w:t xml:space="preserve"> work thoroughly</w:t>
             </w:r>
           </w:p>
         </w:tc>
@@ -3247,23 +2914,7 @@
                 <w:rFonts w:ascii="Calibri" w:eastAsia="Times New Roman" w:hAnsi="Calibri" w:cs="Times New Roman"/>
                 <w:color w:val="000000"/>
               </w:rPr>
-              <w:t xml:space="preserve"> </w:t>
-            </w:r>
-            <w:proofErr w:type="gramStart"/>
-            <w:r>
-              <w:rPr>
-                <w:rFonts w:ascii="Calibri" w:eastAsia="Times New Roman" w:hAnsi="Calibri" w:cs="Times New Roman"/>
-                <w:color w:val="000000"/>
-              </w:rPr>
-              <w:t>short</w:t>
-            </w:r>
-            <w:proofErr w:type="gramEnd"/>
-            <w:r>
-              <w:rPr>
-                <w:rFonts w:ascii="Calibri" w:eastAsia="Times New Roman" w:hAnsi="Calibri" w:cs="Times New Roman"/>
-                <w:color w:val="000000"/>
-              </w:rPr>
-              <w:t xml:space="preserve"> and sweet, NO BS!</w:t>
+              <w:t xml:space="preserve"> short and sweet, NO BS!</w:t>
             </w:r>
           </w:p>
         </w:tc>
@@ -3335,7 +2986,6 @@
                 <w:color w:val="000000"/>
               </w:rPr>
             </w:pPr>
-            <w:proofErr w:type="spellStart"/>
             <w:r>
               <w:rPr>
                 <w:rFonts w:ascii="Calibri" w:eastAsia="Times New Roman" w:hAnsi="Calibri" w:cs="Times New Roman"/>
@@ -3343,7 +2993,6 @@
               </w:rPr>
               <w:t>Siyao</w:t>
             </w:r>
-            <w:proofErr w:type="spellEnd"/>
           </w:p>
         </w:tc>
         <w:tc>
@@ -3366,7 +3015,21 @@
                 <w:rFonts w:ascii="Calibri" w:eastAsia="Times New Roman" w:hAnsi="Calibri" w:cs="Times New Roman"/>
                 <w:color w:val="000000"/>
               </w:rPr>
-              <w:t>Thurs 9/27</w:t>
+              <w:t>Sat</w:t>
+            </w:r>
+            <w:r>
+              <w:rPr>
+                <w:rFonts w:ascii="Calibri" w:eastAsia="Times New Roman" w:hAnsi="Calibri" w:cs="Times New Roman"/>
+                <w:color w:val="000000"/>
+              </w:rPr>
+              <w:t xml:space="preserve"> 9/2</w:t>
+            </w:r>
+            <w:r>
+              <w:rPr>
+                <w:rFonts w:ascii="Calibri" w:eastAsia="Times New Roman" w:hAnsi="Calibri" w:cs="Times New Roman"/>
+                <w:color w:val="000000"/>
+              </w:rPr>
+              <w:t>9</w:t>
             </w:r>
           </w:p>
         </w:tc>
@@ -3478,87 +3141,39 @@
                 <w:rFonts w:ascii="Calibri" w:eastAsia="Times New Roman" w:hAnsi="Calibri" w:cs="Times New Roman"/>
                 <w:color w:val="000000"/>
               </w:rPr>
-              <w:t xml:space="preserve"> </w:t>
-            </w:r>
-            <w:proofErr w:type="gramStart"/>
-            <w:r>
-              <w:rPr>
-                <w:rFonts w:ascii="Calibri" w:eastAsia="Times New Roman" w:hAnsi="Calibri" w:cs="Times New Roman"/>
-                <w:color w:val="000000"/>
-              </w:rPr>
-              <w:t>work</w:t>
-            </w:r>
-            <w:proofErr w:type="gramEnd"/>
-            <w:r>
-              <w:rPr>
-                <w:rFonts w:ascii="Calibri" w:eastAsia="Times New Roman" w:hAnsi="Calibri" w:cs="Times New Roman"/>
-                <w:color w:val="000000"/>
-              </w:rPr>
-              <w:t>;</w:t>
-            </w:r>
-          </w:p>
-          <w:p>
-            <w:pPr>
-              <w:spacing w:after="0" w:line="240" w:lineRule="auto"/>
-              <w:rPr>
-                <w:rFonts w:ascii="Calibri" w:eastAsia="Times New Roman" w:hAnsi="Calibri" w:cs="Times New Roman"/>
-                <w:color w:val="000000"/>
-              </w:rPr>
-            </w:pPr>
-            <w:r>
-              <w:rPr>
-                <w:rFonts w:ascii="Calibri" w:eastAsia="Times New Roman" w:hAnsi="Calibri" w:cs="Times New Roman"/>
-                <w:color w:val="000000"/>
-              </w:rPr>
-              <w:t xml:space="preserve"> </w:t>
-            </w:r>
-            <w:proofErr w:type="gramStart"/>
-            <w:r>
-              <w:rPr>
-                <w:rFonts w:ascii="Calibri" w:eastAsia="Times New Roman" w:hAnsi="Calibri" w:cs="Times New Roman"/>
-                <w:color w:val="000000"/>
-              </w:rPr>
-              <w:t>being</w:t>
-            </w:r>
-            <w:proofErr w:type="gramEnd"/>
-            <w:r>
-              <w:rPr>
-                <w:rFonts w:ascii="Calibri" w:eastAsia="Times New Roman" w:hAnsi="Calibri" w:cs="Times New Roman"/>
-                <w:color w:val="000000"/>
-              </w:rPr>
-              <w:t xml:space="preserve"> embarrassed and skipping over</w:t>
-            </w:r>
-          </w:p>
-          <w:p>
-            <w:pPr>
-              <w:spacing w:after="0" w:line="240" w:lineRule="auto"/>
-              <w:rPr>
-                <w:rFonts w:ascii="Calibri" w:eastAsia="Times New Roman" w:hAnsi="Calibri" w:cs="Times New Roman"/>
-                <w:color w:val="000000"/>
-              </w:rPr>
-            </w:pPr>
-            <w:r>
-              <w:rPr>
-                <w:rFonts w:ascii="Calibri" w:eastAsia="Times New Roman" w:hAnsi="Calibri" w:cs="Times New Roman"/>
-                <w:color w:val="000000"/>
-              </w:rPr>
-              <w:t xml:space="preserve"> </w:t>
-            </w:r>
-            <w:proofErr w:type="gramStart"/>
-            <w:r>
-              <w:rPr>
-                <w:rFonts w:ascii="Calibri" w:eastAsia="Times New Roman" w:hAnsi="Calibri" w:cs="Times New Roman"/>
-                <w:color w:val="000000"/>
-              </w:rPr>
-              <w:t>parts</w:t>
-            </w:r>
-            <w:proofErr w:type="gramEnd"/>
-            <w:r>
-              <w:rPr>
-                <w:rFonts w:ascii="Calibri" w:eastAsia="Times New Roman" w:hAnsi="Calibri" w:cs="Times New Roman"/>
-                <w:color w:val="000000"/>
-              </w:rPr>
-              <w:t xml:space="preserve"> that needed work</w:t>
+              <w:t xml:space="preserve"> work;</w:t>
+            </w:r>
+          </w:p>
+          <w:p>
+            <w:pPr>
+              <w:spacing w:after="0" w:line="240" w:lineRule="auto"/>
+              <w:rPr>
+                <w:rFonts w:ascii="Calibri" w:eastAsia="Times New Roman" w:hAnsi="Calibri" w:cs="Times New Roman"/>
+                <w:color w:val="000000"/>
+              </w:rPr>
+            </w:pPr>
+            <w:r>
+              <w:rPr>
+                <w:rFonts w:ascii="Calibri" w:eastAsia="Times New Roman" w:hAnsi="Calibri" w:cs="Times New Roman"/>
+                <w:color w:val="000000"/>
+              </w:rPr>
+              <w:t xml:space="preserve"> being embarrassed and skipping over</w:t>
+            </w:r>
+          </w:p>
+          <w:p>
+            <w:pPr>
+              <w:spacing w:after="0" w:line="240" w:lineRule="auto"/>
+              <w:rPr>
+                <w:rFonts w:ascii="Calibri" w:eastAsia="Times New Roman" w:hAnsi="Calibri" w:cs="Times New Roman"/>
+                <w:color w:val="000000"/>
+              </w:rPr>
+            </w:pPr>
+            <w:r>
+              <w:rPr>
+                <w:rFonts w:ascii="Calibri" w:eastAsia="Times New Roman" w:hAnsi="Calibri" w:cs="Times New Roman"/>
+                <w:color w:val="000000"/>
+              </w:rPr>
+              <w:t xml:space="preserve"> parts that needed work</w:t>
             </w:r>
           </w:p>
         </w:tc>
@@ -3593,21 +3208,12 @@
                 <w:color w:val="000000"/>
               </w:rPr>
             </w:pPr>
-            <w:proofErr w:type="gramStart"/>
-            <w:r>
-              <w:rPr>
-                <w:rFonts w:ascii="Calibri" w:eastAsia="Times New Roman" w:hAnsi="Calibri" w:cs="Times New Roman"/>
-                <w:color w:val="000000"/>
-              </w:rPr>
-              <w:t>keep</w:t>
-            </w:r>
-            <w:proofErr w:type="gramEnd"/>
-            <w:r>
-              <w:rPr>
-                <w:rFonts w:ascii="Calibri" w:eastAsia="Times New Roman" w:hAnsi="Calibri" w:cs="Times New Roman"/>
-                <w:color w:val="000000"/>
-              </w:rPr>
-              <w:t xml:space="preserve"> notes from previous sessions to help remember what problems we had and could work on</w:t>
+            <w:r>
+              <w:rPr>
+                <w:rFonts w:ascii="Calibri" w:eastAsia="Times New Roman" w:hAnsi="Calibri" w:cs="Times New Roman"/>
+                <w:color w:val="000000"/>
+              </w:rPr>
+              <w:t>keep notes from previous sessions to help remember what problems we had and could work on</w:t>
             </w:r>
           </w:p>
         </w:tc>

</xml_diff>